<commit_message>
#Update plan with table
</commit_message>
<xml_diff>
--- a/tool_tier3_docs/Plan.docx
+++ b/tool_tier3_docs/Plan.docx
@@ -1,6 +1,6 @@
 
 <file path=word/document.xml><?xml version="1.0" encoding="utf-8"?>
-<w:document xmlns:wpc="http://schemas.microsoft.com/office/word/2010/wordprocessingCanvas" xmlns:cx="http://schemas.microsoft.com/office/drawing/2014/chartex" xmlns:cx1="http://schemas.microsoft.com/office/drawing/2015/9/8/chartex" xmlns:cx2="http://schemas.microsoft.com/office/drawing/2015/10/21/chartex" xmlns:cx3="http://schemas.microsoft.com/office/drawing/2016/5/9/chartex" xmlns:cx4="http://schemas.microsoft.com/office/drawing/2016/5/10/chartex" xmlns:cx5="http://schemas.microsoft.com/office/drawing/2016/5/11/chartex" xmlns:cx6="http://schemas.microsoft.com/office/drawing/2016/5/12/chartex" xmlns:cx7="http://schemas.microsoft.com/office/drawing/2016/5/13/chartex" xmlns:cx8="http://schemas.microsoft.com/office/drawing/2016/5/14/chartex" xmlns:mc="http://schemas.openxmlformats.org/markup-compatibility/2006" xmlns:aink="http://schemas.microsoft.com/office/drawing/2016/ink" xmlns:am3d="http://schemas.microsoft.com/office/drawing/2017/model3d" xmlns:o="urn:schemas-microsoft-com:office:office" xmlns:r="http://schemas.openxmlformats.org/officeDocument/2006/relationships" xmlns:m="http://schemas.openxmlformats.org/officeDocument/2006/math" xmlns:v="urn:schemas-microsoft-com:vml" xmlns:wp14="http://schemas.microsoft.com/office/word/2010/wordprocessingDrawing" xmlns:wp="http://schemas.openxmlformats.org/drawingml/2006/wordprocessingDrawing" xmlns:w10="urn:schemas-microsoft-com:office:word" xmlns:w="http://schemas.openxmlformats.org/wordprocessingml/2006/main" xmlns:w14="http://schemas.microsoft.com/office/word/2010/wordml" xmlns:w15="http://schemas.microsoft.com/office/word/2012/wordml" xmlns:w16cid="http://schemas.microsoft.com/office/word/2016/wordml/cid" xmlns:w16se="http://schemas.microsoft.com/office/word/2015/wordml/symex" xmlns:wpg="http://schemas.microsoft.com/office/word/2010/wordprocessingGroup" xmlns:wpi="http://schemas.microsoft.com/office/word/2010/wordprocessingInk" xmlns:wne="http://schemas.microsoft.com/office/word/2006/wordml" xmlns:wps="http://schemas.microsoft.com/office/word/2010/wordprocessingShape" mc:Ignorable="w14 w15 w16se w16cid wp14">
+<w:document xmlns:wpc="http://schemas.microsoft.com/office/word/2010/wordprocessingCanvas" xmlns:cx="http://schemas.microsoft.com/office/drawing/2014/chartex" xmlns:cx1="http://schemas.microsoft.com/office/drawing/2015/9/8/chartex" xmlns:mc="http://schemas.openxmlformats.org/markup-compatibility/2006" xmlns:o="urn:schemas-microsoft-com:office:office" xmlns:r="http://schemas.openxmlformats.org/officeDocument/2006/relationships" xmlns:m="http://schemas.openxmlformats.org/officeDocument/2006/math" xmlns:v="urn:schemas-microsoft-com:vml" xmlns:wp14="http://schemas.microsoft.com/office/word/2010/wordprocessingDrawing" xmlns:wp="http://schemas.openxmlformats.org/drawingml/2006/wordprocessingDrawing" xmlns:w10="urn:schemas-microsoft-com:office:word" xmlns:w="http://schemas.openxmlformats.org/wordprocessingml/2006/main" xmlns:w14="http://schemas.microsoft.com/office/word/2010/wordml" xmlns:w15="http://schemas.microsoft.com/office/word/2012/wordml" xmlns:w16se="http://schemas.microsoft.com/office/word/2015/wordml/symex" xmlns:wpg="http://schemas.microsoft.com/office/word/2010/wordprocessingGroup" xmlns:wpi="http://schemas.microsoft.com/office/word/2010/wordprocessingInk" xmlns:wne="http://schemas.microsoft.com/office/word/2006/wordml" xmlns:wps="http://schemas.microsoft.com/office/word/2010/wordprocessingShape" mc:Ignorable="w14 w15 w16se wp14">
   <w:body>
     <w:p>
       <w:pPr>
@@ -30,8 +30,6 @@
         </w:rPr>
         <w:t>2 tools for Eric’s request</w:t>
       </w:r>
-      <w:bookmarkStart w:id="0" w:name="_GoBack"/>
-      <w:bookmarkEnd w:id="0"/>
     </w:p>
     <w:p>
       <w:pPr>
@@ -113,8 +111,10 @@
               <w:tab w:val="right" w:leader="dot" w:pos="9016"/>
             </w:tabs>
             <w:rPr>
-              <w:rFonts w:eastAsiaTheme="minorEastAsia"/>
+              <w:rFonts w:ascii="Times New Roman" w:eastAsiaTheme="minorEastAsia" w:hAnsi="Times New Roman" w:cs="Times New Roman"/>
               <w:noProof/>
+              <w:sz w:val="26"/>
+              <w:szCs w:val="26"/>
             </w:rPr>
           </w:pPr>
           <w:r>
@@ -140,8 +140,10 @@
             </w:r>
             <w:r>
               <w:rPr>
-                <w:rFonts w:eastAsiaTheme="minorEastAsia"/>
+                <w:rFonts w:ascii="Times New Roman" w:eastAsiaTheme="minorEastAsia" w:hAnsi="Times New Roman" w:cs="Times New Roman"/>
                 <w:noProof/>
+                <w:sz w:val="26"/>
+                <w:szCs w:val="26"/>
               </w:rPr>
               <w:tab/>
             </w:r>
@@ -158,49 +160,70 @@
             </w:r>
             <w:r>
               <w:rPr>
+                <w:rFonts w:ascii="Times New Roman" w:hAnsi="Times New Roman" w:cs="Times New Roman"/>
                 <w:noProof/>
                 <w:webHidden/>
+                <w:sz w:val="26"/>
+                <w:szCs w:val="26"/>
               </w:rPr>
               <w:tab/>
             </w:r>
             <w:r>
               <w:rPr>
+                <w:rFonts w:ascii="Times New Roman" w:hAnsi="Times New Roman" w:cs="Times New Roman"/>
                 <w:noProof/>
                 <w:webHidden/>
+                <w:sz w:val="26"/>
+                <w:szCs w:val="26"/>
               </w:rPr>
               <w:fldChar w:fldCharType="begin"/>
             </w:r>
             <w:r>
               <w:rPr>
+                <w:rFonts w:ascii="Times New Roman" w:hAnsi="Times New Roman" w:cs="Times New Roman"/>
                 <w:noProof/>
                 <w:webHidden/>
+                <w:sz w:val="26"/>
+                <w:szCs w:val="26"/>
               </w:rPr>
               <w:instrText xml:space="preserve"> PAGEREF _Toc535194016 \h </w:instrText>
             </w:r>
             <w:r>
               <w:rPr>
+                <w:rFonts w:ascii="Times New Roman" w:hAnsi="Times New Roman" w:cs="Times New Roman"/>
                 <w:noProof/>
                 <w:webHidden/>
-              </w:rPr>
-            </w:r>
-            <w:r>
-              <w:rPr>
+                <w:sz w:val="26"/>
+                <w:szCs w:val="26"/>
+              </w:rPr>
+            </w:r>
+            <w:r>
+              <w:rPr>
+                <w:rFonts w:ascii="Times New Roman" w:hAnsi="Times New Roman" w:cs="Times New Roman"/>
                 <w:noProof/>
                 <w:webHidden/>
+                <w:sz w:val="26"/>
+                <w:szCs w:val="26"/>
               </w:rPr>
               <w:fldChar w:fldCharType="separate"/>
             </w:r>
             <w:r>
               <w:rPr>
+                <w:rFonts w:ascii="Times New Roman" w:hAnsi="Times New Roman" w:cs="Times New Roman"/>
                 <w:noProof/>
                 <w:webHidden/>
+                <w:sz w:val="26"/>
+                <w:szCs w:val="26"/>
               </w:rPr>
               <w:t>2</w:t>
             </w:r>
             <w:r>
               <w:rPr>
+                <w:rFonts w:ascii="Times New Roman" w:hAnsi="Times New Roman" w:cs="Times New Roman"/>
                 <w:noProof/>
                 <w:webHidden/>
+                <w:sz w:val="26"/>
+                <w:szCs w:val="26"/>
               </w:rPr>
               <w:fldChar w:fldCharType="end"/>
             </w:r>
@@ -213,8 +236,10 @@
               <w:tab w:val="right" w:leader="dot" w:pos="9016"/>
             </w:tabs>
             <w:rPr>
-              <w:rFonts w:eastAsiaTheme="minorEastAsia"/>
+              <w:rFonts w:ascii="Times New Roman" w:eastAsiaTheme="minorEastAsia" w:hAnsi="Times New Roman" w:cs="Times New Roman"/>
               <w:noProof/>
+              <w:sz w:val="26"/>
+              <w:szCs w:val="26"/>
             </w:rPr>
           </w:pPr>
           <w:hyperlink w:anchor="_Toc535194017" w:history="1">
@@ -231,8 +256,10 @@
             </w:r>
             <w:r>
               <w:rPr>
-                <w:rFonts w:eastAsiaTheme="minorEastAsia"/>
+                <w:rFonts w:ascii="Times New Roman" w:eastAsiaTheme="minorEastAsia" w:hAnsi="Times New Roman" w:cs="Times New Roman"/>
                 <w:noProof/>
+                <w:sz w:val="26"/>
+                <w:szCs w:val="26"/>
               </w:rPr>
               <w:tab/>
             </w:r>
@@ -249,49 +276,70 @@
             </w:r>
             <w:r>
               <w:rPr>
+                <w:rFonts w:ascii="Times New Roman" w:hAnsi="Times New Roman" w:cs="Times New Roman"/>
                 <w:noProof/>
                 <w:webHidden/>
+                <w:sz w:val="26"/>
+                <w:szCs w:val="26"/>
               </w:rPr>
               <w:tab/>
             </w:r>
             <w:r>
               <w:rPr>
+                <w:rFonts w:ascii="Times New Roman" w:hAnsi="Times New Roman" w:cs="Times New Roman"/>
                 <w:noProof/>
                 <w:webHidden/>
+                <w:sz w:val="26"/>
+                <w:szCs w:val="26"/>
               </w:rPr>
               <w:fldChar w:fldCharType="begin"/>
             </w:r>
             <w:r>
               <w:rPr>
+                <w:rFonts w:ascii="Times New Roman" w:hAnsi="Times New Roman" w:cs="Times New Roman"/>
                 <w:noProof/>
                 <w:webHidden/>
+                <w:sz w:val="26"/>
+                <w:szCs w:val="26"/>
               </w:rPr>
               <w:instrText xml:space="preserve"> PAGEREF _Toc535194017 \h </w:instrText>
             </w:r>
             <w:r>
               <w:rPr>
+                <w:rFonts w:ascii="Times New Roman" w:hAnsi="Times New Roman" w:cs="Times New Roman"/>
                 <w:noProof/>
                 <w:webHidden/>
-              </w:rPr>
-            </w:r>
-            <w:r>
-              <w:rPr>
+                <w:sz w:val="26"/>
+                <w:szCs w:val="26"/>
+              </w:rPr>
+            </w:r>
+            <w:r>
+              <w:rPr>
+                <w:rFonts w:ascii="Times New Roman" w:hAnsi="Times New Roman" w:cs="Times New Roman"/>
                 <w:noProof/>
                 <w:webHidden/>
+                <w:sz w:val="26"/>
+                <w:szCs w:val="26"/>
               </w:rPr>
               <w:fldChar w:fldCharType="separate"/>
             </w:r>
             <w:r>
               <w:rPr>
+                <w:rFonts w:ascii="Times New Roman" w:hAnsi="Times New Roman" w:cs="Times New Roman"/>
                 <w:noProof/>
                 <w:webHidden/>
+                <w:sz w:val="26"/>
+                <w:szCs w:val="26"/>
               </w:rPr>
               <w:t>6</w:t>
             </w:r>
             <w:r>
               <w:rPr>
+                <w:rFonts w:ascii="Times New Roman" w:hAnsi="Times New Roman" w:cs="Times New Roman"/>
                 <w:noProof/>
                 <w:webHidden/>
+                <w:sz w:val="26"/>
+                <w:szCs w:val="26"/>
               </w:rPr>
               <w:fldChar w:fldCharType="end"/>
             </w:r>
@@ -304,8 +352,10 @@
               <w:tab w:val="right" w:leader="dot" w:pos="9016"/>
             </w:tabs>
             <w:rPr>
-              <w:rFonts w:eastAsiaTheme="minorEastAsia"/>
+              <w:rFonts w:ascii="Times New Roman" w:eastAsiaTheme="minorEastAsia" w:hAnsi="Times New Roman" w:cs="Times New Roman"/>
               <w:noProof/>
+              <w:sz w:val="26"/>
+              <w:szCs w:val="26"/>
             </w:rPr>
           </w:pPr>
           <w:hyperlink w:anchor="_Toc535194018" w:history="1">
@@ -322,8 +372,10 @@
             </w:r>
             <w:r>
               <w:rPr>
-                <w:rFonts w:eastAsiaTheme="minorEastAsia"/>
+                <w:rFonts w:ascii="Times New Roman" w:eastAsiaTheme="minorEastAsia" w:hAnsi="Times New Roman" w:cs="Times New Roman"/>
                 <w:noProof/>
+                <w:sz w:val="26"/>
+                <w:szCs w:val="26"/>
               </w:rPr>
               <w:tab/>
             </w:r>
@@ -363,49 +415,70 @@
             </w:r>
             <w:r>
               <w:rPr>
+                <w:rFonts w:ascii="Times New Roman" w:hAnsi="Times New Roman" w:cs="Times New Roman"/>
                 <w:noProof/>
                 <w:webHidden/>
+                <w:sz w:val="26"/>
+                <w:szCs w:val="26"/>
               </w:rPr>
               <w:tab/>
             </w:r>
             <w:r>
               <w:rPr>
+                <w:rFonts w:ascii="Times New Roman" w:hAnsi="Times New Roman" w:cs="Times New Roman"/>
                 <w:noProof/>
                 <w:webHidden/>
+                <w:sz w:val="26"/>
+                <w:szCs w:val="26"/>
               </w:rPr>
               <w:fldChar w:fldCharType="begin"/>
             </w:r>
             <w:r>
               <w:rPr>
+                <w:rFonts w:ascii="Times New Roman" w:hAnsi="Times New Roman" w:cs="Times New Roman"/>
                 <w:noProof/>
                 <w:webHidden/>
+                <w:sz w:val="26"/>
+                <w:szCs w:val="26"/>
               </w:rPr>
               <w:instrText xml:space="preserve"> PAGEREF _Toc535194018 \h </w:instrText>
             </w:r>
             <w:r>
               <w:rPr>
+                <w:rFonts w:ascii="Times New Roman" w:hAnsi="Times New Roman" w:cs="Times New Roman"/>
                 <w:noProof/>
                 <w:webHidden/>
-              </w:rPr>
-            </w:r>
-            <w:r>
-              <w:rPr>
+                <w:sz w:val="26"/>
+                <w:szCs w:val="26"/>
+              </w:rPr>
+            </w:r>
+            <w:r>
+              <w:rPr>
+                <w:rFonts w:ascii="Times New Roman" w:hAnsi="Times New Roman" w:cs="Times New Roman"/>
                 <w:noProof/>
                 <w:webHidden/>
+                <w:sz w:val="26"/>
+                <w:szCs w:val="26"/>
               </w:rPr>
               <w:fldChar w:fldCharType="separate"/>
             </w:r>
             <w:r>
               <w:rPr>
+                <w:rFonts w:ascii="Times New Roman" w:hAnsi="Times New Roman" w:cs="Times New Roman"/>
                 <w:noProof/>
                 <w:webHidden/>
+                <w:sz w:val="26"/>
+                <w:szCs w:val="26"/>
               </w:rPr>
               <w:t>12</w:t>
             </w:r>
             <w:r>
               <w:rPr>
+                <w:rFonts w:ascii="Times New Roman" w:hAnsi="Times New Roman" w:cs="Times New Roman"/>
                 <w:noProof/>
                 <w:webHidden/>
+                <w:sz w:val="26"/>
+                <w:szCs w:val="26"/>
               </w:rPr>
               <w:fldChar w:fldCharType="end"/>
             </w:r>
@@ -418,8 +491,10 @@
               <w:tab w:val="right" w:leader="dot" w:pos="9016"/>
             </w:tabs>
             <w:rPr>
-              <w:rFonts w:eastAsiaTheme="minorEastAsia"/>
+              <w:rFonts w:ascii="Times New Roman" w:eastAsiaTheme="minorEastAsia" w:hAnsi="Times New Roman" w:cs="Times New Roman"/>
               <w:noProof/>
+              <w:sz w:val="26"/>
+              <w:szCs w:val="26"/>
             </w:rPr>
           </w:pPr>
           <w:hyperlink w:anchor="_Toc535194019" w:history="1">
@@ -436,8 +511,10 @@
             </w:r>
             <w:r>
               <w:rPr>
-                <w:rFonts w:eastAsiaTheme="minorEastAsia"/>
+                <w:rFonts w:ascii="Times New Roman" w:eastAsiaTheme="minorEastAsia" w:hAnsi="Times New Roman" w:cs="Times New Roman"/>
                 <w:noProof/>
+                <w:sz w:val="26"/>
+                <w:szCs w:val="26"/>
               </w:rPr>
               <w:tab/>
             </w:r>
@@ -477,49 +554,70 @@
             </w:r>
             <w:r>
               <w:rPr>
+                <w:rFonts w:ascii="Times New Roman" w:hAnsi="Times New Roman" w:cs="Times New Roman"/>
                 <w:noProof/>
                 <w:webHidden/>
+                <w:sz w:val="26"/>
+                <w:szCs w:val="26"/>
               </w:rPr>
               <w:tab/>
             </w:r>
             <w:r>
               <w:rPr>
+                <w:rFonts w:ascii="Times New Roman" w:hAnsi="Times New Roman" w:cs="Times New Roman"/>
                 <w:noProof/>
                 <w:webHidden/>
+                <w:sz w:val="26"/>
+                <w:szCs w:val="26"/>
               </w:rPr>
               <w:fldChar w:fldCharType="begin"/>
             </w:r>
             <w:r>
               <w:rPr>
+                <w:rFonts w:ascii="Times New Roman" w:hAnsi="Times New Roman" w:cs="Times New Roman"/>
                 <w:noProof/>
                 <w:webHidden/>
+                <w:sz w:val="26"/>
+                <w:szCs w:val="26"/>
               </w:rPr>
               <w:instrText xml:space="preserve"> PAGEREF _Toc535194019 \h </w:instrText>
             </w:r>
             <w:r>
               <w:rPr>
+                <w:rFonts w:ascii="Times New Roman" w:hAnsi="Times New Roman" w:cs="Times New Roman"/>
                 <w:noProof/>
                 <w:webHidden/>
-              </w:rPr>
-            </w:r>
-            <w:r>
-              <w:rPr>
+                <w:sz w:val="26"/>
+                <w:szCs w:val="26"/>
+              </w:rPr>
+            </w:r>
+            <w:r>
+              <w:rPr>
+                <w:rFonts w:ascii="Times New Roman" w:hAnsi="Times New Roman" w:cs="Times New Roman"/>
                 <w:noProof/>
                 <w:webHidden/>
+                <w:sz w:val="26"/>
+                <w:szCs w:val="26"/>
               </w:rPr>
               <w:fldChar w:fldCharType="separate"/>
             </w:r>
             <w:r>
               <w:rPr>
+                <w:rFonts w:ascii="Times New Roman" w:hAnsi="Times New Roman" w:cs="Times New Roman"/>
                 <w:noProof/>
                 <w:webHidden/>
+                <w:sz w:val="26"/>
+                <w:szCs w:val="26"/>
               </w:rPr>
               <w:t>14</w:t>
             </w:r>
             <w:r>
               <w:rPr>
+                <w:rFonts w:ascii="Times New Roman" w:hAnsi="Times New Roman" w:cs="Times New Roman"/>
                 <w:noProof/>
                 <w:webHidden/>
+                <w:sz w:val="26"/>
+                <w:szCs w:val="26"/>
               </w:rPr>
               <w:fldChar w:fldCharType="end"/>
             </w:r>
@@ -556,7 +654,7 @@
           <w:szCs w:val="26"/>
         </w:rPr>
       </w:pPr>
-      <w:bookmarkStart w:id="1" w:name="_Toc535194016"/>
+      <w:bookmarkStart w:id="0" w:name="_Toc535194016"/>
       <w:r>
         <w:rPr>
           <w:rFonts w:ascii="Times New Roman" w:eastAsia="Times New Roman" w:hAnsi="Times New Roman" w:cs="Times New Roman"/>
@@ -2423,7 +2521,7 @@
         <w:lastRenderedPageBreak/>
         <w:t>Overview the plan for both 2 tools</w:t>
       </w:r>
-      <w:bookmarkEnd w:id="1"/>
+      <w:bookmarkEnd w:id="0"/>
     </w:p>
     <w:p>
       <w:pPr>
@@ -3757,7 +3855,7 @@
           <w:szCs w:val="26"/>
         </w:rPr>
       </w:pPr>
-      <w:bookmarkStart w:id="2" w:name="_Toc535194017"/>
+      <w:bookmarkStart w:id="1" w:name="_Toc535194017"/>
       <w:r>
         <w:rPr>
           <w:rFonts w:ascii="Times New Roman" w:eastAsia="Times New Roman" w:hAnsi="Times New Roman" w:cs="Times New Roman"/>
@@ -3825,7 +3923,7 @@
         </w:rPr>
         <w:t xml:space="preserve"> and permissions</w:t>
       </w:r>
-      <w:bookmarkEnd w:id="2"/>
+      <w:bookmarkEnd w:id="1"/>
     </w:p>
     <w:p>
       <w:pPr>
@@ -4953,7 +5051,7 @@
           <w:szCs w:val="24"/>
         </w:rPr>
       </w:pPr>
-      <w:bookmarkStart w:id="3" w:name="_Toc535249202"/>
+      <w:bookmarkStart w:id="2" w:name="_Toc535249202"/>
       <w:r>
         <w:rPr>
           <w:rFonts w:ascii="Times New Roman" w:hAnsi="Times New Roman" w:cs="Times New Roman"/>
@@ -5073,7 +5171,7 @@
         </w:rPr>
         <w:t xml:space="preserve"> Permissions and access rights</w:t>
       </w:r>
-      <w:bookmarkEnd w:id="3"/>
+      <w:bookmarkEnd w:id="2"/>
     </w:p>
     <w:p>
       <w:pPr>
@@ -5181,9 +5279,9 @@
           <w:noProof/>
         </w:rPr>
         <w:drawing>
-          <wp:inline distT="0" distB="0" distL="0" distR="0" wp14:anchorId="675B2B03" wp14:editId="72D39DC7">
-            <wp:extent cx="5249742" cy="3686175"/>
-            <wp:effectExtent l="0" t="0" r="8255" b="0"/>
+          <wp:inline distT="0" distB="0" distL="0" distR="0" wp14:anchorId="675B2B03" wp14:editId="4386B949">
+            <wp:extent cx="4476524" cy="3143250"/>
+            <wp:effectExtent l="0" t="0" r="635" b="0"/>
             <wp:docPr id="1" name="Picture 1"/>
             <wp:cNvGraphicFramePr>
               <a:graphicFrameLocks xmlns:a="http://schemas.openxmlformats.org/drawingml/2006/main" noChangeAspect="1"/>
@@ -5204,7 +5302,7 @@
                   <pic:spPr>
                     <a:xfrm>
                       <a:off x="0" y="0"/>
-                      <a:ext cx="5262682" cy="3695261"/>
+                      <a:ext cx="4501078" cy="3160491"/>
                     </a:xfrm>
                     <a:prstGeom prst="rect">
                       <a:avLst/>
@@ -5228,7 +5326,7 @@
           <w:szCs w:val="24"/>
         </w:rPr>
       </w:pPr>
-      <w:bookmarkStart w:id="4" w:name="_Toc535249167"/>
+      <w:bookmarkStart w:id="3" w:name="_Toc535249167"/>
       <w:r>
         <w:rPr>
           <w:rFonts w:ascii="Times New Roman" w:hAnsi="Times New Roman" w:cs="Times New Roman"/>
@@ -5348,7 +5446,7 @@
         </w:rPr>
         <w:t xml:space="preserve"> Screen login</w:t>
       </w:r>
-      <w:bookmarkEnd w:id="4"/>
+      <w:bookmarkEnd w:id="3"/>
     </w:p>
     <w:p>
       <w:pPr>
@@ -5436,7 +5534,7 @@
           <w:szCs w:val="24"/>
         </w:rPr>
       </w:pPr>
-      <w:bookmarkStart w:id="5" w:name="_Toc535249168"/>
+      <w:bookmarkStart w:id="4" w:name="_Toc535249168"/>
       <w:r>
         <w:rPr>
           <w:rFonts w:ascii="Times New Roman" w:hAnsi="Times New Roman" w:cs="Times New Roman"/>
@@ -5556,7 +5654,7 @@
         </w:rPr>
         <w:t xml:space="preserve"> Screen choose the tool to access</w:t>
       </w:r>
-      <w:bookmarkEnd w:id="5"/>
+      <w:bookmarkEnd w:id="4"/>
     </w:p>
     <w:p>
       <w:pPr>
@@ -5706,7 +5804,7 @@
           <w:szCs w:val="24"/>
         </w:rPr>
       </w:pPr>
-      <w:bookmarkStart w:id="6" w:name="_Toc535249169"/>
+      <w:bookmarkStart w:id="5" w:name="_Toc535249169"/>
       <w:r>
         <w:rPr>
           <w:rFonts w:ascii="Times New Roman" w:hAnsi="Times New Roman" w:cs="Times New Roman"/>
@@ -5826,7 +5924,7 @@
         </w:rPr>
         <w:t xml:space="preserve"> Screen choose the warehouse database to connect</w:t>
       </w:r>
-      <w:bookmarkEnd w:id="6"/>
+      <w:bookmarkEnd w:id="5"/>
     </w:p>
     <w:p>
       <w:pPr>
@@ -5944,7 +6042,7 @@
           <w:szCs w:val="24"/>
         </w:rPr>
       </w:pPr>
-      <w:bookmarkStart w:id="7" w:name="_Toc535249170"/>
+      <w:bookmarkStart w:id="6" w:name="_Toc535249170"/>
       <w:r>
         <w:rPr>
           <w:rFonts w:ascii="Times New Roman" w:hAnsi="Times New Roman" w:cs="Times New Roman"/>
@@ -6064,7 +6162,7 @@
         </w:rPr>
         <w:t xml:space="preserve"> Screen choose the HHAX Integration database</w:t>
       </w:r>
-      <w:bookmarkEnd w:id="7"/>
+      <w:bookmarkEnd w:id="6"/>
     </w:p>
     <w:p>
       <w:pPr>
@@ -6208,7 +6306,7 @@
           <w:szCs w:val="24"/>
         </w:rPr>
       </w:pPr>
-      <w:bookmarkStart w:id="8" w:name="_Toc535249171"/>
+      <w:bookmarkStart w:id="7" w:name="_Toc535249171"/>
       <w:r>
         <w:rPr>
           <w:rFonts w:ascii="Times New Roman" w:hAnsi="Times New Roman" w:cs="Times New Roman"/>
@@ -6328,7 +6426,7 @@
         </w:rPr>
         <w:t xml:space="preserve"> Screen manage connections to databases</w:t>
       </w:r>
-      <w:bookmarkEnd w:id="8"/>
+      <w:bookmarkEnd w:id="7"/>
     </w:p>
     <w:p>
       <w:pPr>
@@ -6416,7 +6514,7 @@
           <w:szCs w:val="24"/>
         </w:rPr>
       </w:pPr>
-      <w:bookmarkStart w:id="9" w:name="_Toc535249172"/>
+      <w:bookmarkStart w:id="8" w:name="_Toc535249172"/>
       <w:r>
         <w:rPr>
           <w:rFonts w:ascii="Times New Roman" w:hAnsi="Times New Roman" w:cs="Times New Roman"/>
@@ -6536,7 +6634,7 @@
         </w:rPr>
         <w:t xml:space="preserve"> Popup Add/Edit warehouse database</w:t>
       </w:r>
-      <w:bookmarkEnd w:id="9"/>
+      <w:bookmarkEnd w:id="8"/>
     </w:p>
     <w:p>
       <w:pPr>
@@ -6623,7 +6721,7 @@
           <w:szCs w:val="24"/>
         </w:rPr>
       </w:pPr>
-      <w:bookmarkStart w:id="10" w:name="_Toc535249173"/>
+      <w:bookmarkStart w:id="9" w:name="_Toc535249173"/>
       <w:r>
         <w:rPr>
           <w:rFonts w:ascii="Times New Roman" w:hAnsi="Times New Roman" w:cs="Times New Roman"/>
@@ -6743,7 +6841,7 @@
         </w:rPr>
         <w:t xml:space="preserve"> Popup Add/Edit HHAX Integration database</w:t>
       </w:r>
-      <w:bookmarkEnd w:id="10"/>
+      <w:bookmarkEnd w:id="9"/>
     </w:p>
     <w:p>
       <w:pPr>
@@ -6926,7 +7024,7 @@
           <w:szCs w:val="24"/>
         </w:rPr>
       </w:pPr>
-      <w:bookmarkStart w:id="11" w:name="_Toc535249174"/>
+      <w:bookmarkStart w:id="10" w:name="_Toc535249174"/>
       <w:r>
         <w:rPr>
           <w:rFonts w:ascii="Times New Roman" w:hAnsi="Times New Roman" w:cs="Times New Roman"/>
@@ -7046,7 +7144,7 @@
         </w:rPr>
         <w:t xml:space="preserve"> Screen manage accounts and set permissions</w:t>
       </w:r>
-      <w:bookmarkEnd w:id="11"/>
+      <w:bookmarkEnd w:id="10"/>
     </w:p>
     <w:p>
       <w:pPr>
@@ -7145,7 +7243,7 @@
           <w:szCs w:val="24"/>
         </w:rPr>
       </w:pPr>
-      <w:bookmarkStart w:id="12" w:name="_Toc535249175"/>
+      <w:bookmarkStart w:id="11" w:name="_Toc535249175"/>
       <w:r>
         <w:rPr>
           <w:rFonts w:ascii="Times New Roman" w:hAnsi="Times New Roman" w:cs="Times New Roman"/>
@@ -7265,13 +7363,13 @@
         </w:rPr>
         <w:t xml:space="preserve"> Popup Add/Edit accounts</w:t>
       </w:r>
-      <w:bookmarkStart w:id="13" w:name="_idu9424kw79j" w:colFirst="0" w:colLast="0"/>
-      <w:bookmarkStart w:id="14" w:name="_v3gouqrjih7l" w:colFirst="0" w:colLast="0"/>
-      <w:bookmarkStart w:id="15" w:name="_ypmx6xi5m6cu" w:colFirst="0" w:colLast="0"/>
+      <w:bookmarkStart w:id="12" w:name="_idu9424kw79j" w:colFirst="0" w:colLast="0"/>
+      <w:bookmarkStart w:id="13" w:name="_v3gouqrjih7l" w:colFirst="0" w:colLast="0"/>
+      <w:bookmarkStart w:id="14" w:name="_ypmx6xi5m6cu" w:colFirst="0" w:colLast="0"/>
+      <w:bookmarkEnd w:id="11"/>
       <w:bookmarkEnd w:id="12"/>
       <w:bookmarkEnd w:id="13"/>
       <w:bookmarkEnd w:id="14"/>
-      <w:bookmarkEnd w:id="15"/>
     </w:p>
     <w:p>
       <w:pPr>
@@ -7290,7 +7388,7 @@
           <w:szCs w:val="26"/>
         </w:rPr>
       </w:pPr>
-      <w:bookmarkStart w:id="16" w:name="_Toc535194018"/>
+      <w:bookmarkStart w:id="15" w:name="_Toc535194018"/>
       <w:r>
         <w:rPr>
           <w:rFonts w:ascii="Times New Roman" w:eastAsia="Times New Roman" w:hAnsi="Times New Roman" w:cs="Times New Roman"/>
@@ -7323,7 +7421,7 @@
         </w:rPr>
         <w:t xml:space="preserve"> tool - queries the warehouse database</w:t>
       </w:r>
-      <w:bookmarkEnd w:id="16"/>
+      <w:bookmarkEnd w:id="15"/>
     </w:p>
     <w:p>
       <w:pPr>
@@ -7902,27 +8000,7 @@
           <w:sz w:val="26"/>
           <w:szCs w:val="26"/>
         </w:rPr>
-        <w:t xml:space="preserve">Have filters for reviewing imported client’s authorization such as: Jurisdiction, Agency Name, </w:t>
-      </w:r>
-      <w:proofErr w:type="gramStart"/>
-      <w:r>
-        <w:rPr>
-          <w:rFonts w:ascii="Times New Roman" w:eastAsia="Times New Roman" w:hAnsi="Times New Roman" w:cs="Times New Roman"/>
-          <w:color w:val="000000"/>
-          <w:sz w:val="26"/>
-          <w:szCs w:val="26"/>
-        </w:rPr>
-        <w:t>First</w:t>
-      </w:r>
-      <w:proofErr w:type="gramEnd"/>
-      <w:r>
-        <w:rPr>
-          <w:rFonts w:ascii="Times New Roman" w:eastAsia="Times New Roman" w:hAnsi="Times New Roman" w:cs="Times New Roman"/>
-          <w:color w:val="000000"/>
-          <w:sz w:val="26"/>
-          <w:szCs w:val="26"/>
-        </w:rPr>
-        <w:t xml:space="preserve"> name and last name, Client ID, Admission, Admissions Type, ftpFileName, Authrefno, Services, Pr</w:t>
+        <w:t>Have filters for reviewing imported client’s authorization such as: Jurisdiction, Agency Name, First name and last name, Client ID, Admission, Admissions Type, ftpFileName, Authrefno, Services, Pr</w:t>
       </w:r>
       <w:r>
         <w:rPr>
@@ -8329,7 +8407,7 @@
           <w:szCs w:val="24"/>
         </w:rPr>
       </w:pPr>
-      <w:bookmarkStart w:id="17" w:name="_Toc535249176"/>
+      <w:bookmarkStart w:id="16" w:name="_Toc535249176"/>
       <w:r>
         <w:rPr>
           <w:rFonts w:ascii="Times New Roman" w:hAnsi="Times New Roman" w:cs="Times New Roman"/>
@@ -8449,7 +8527,7 @@
         </w:rPr>
         <w:t xml:space="preserve"> Screen reviewing clients in warehouse</w:t>
       </w:r>
-      <w:bookmarkEnd w:id="17"/>
+      <w:bookmarkEnd w:id="16"/>
     </w:p>
     <w:tbl>
       <w:tblPr>
@@ -8768,15 +8846,7 @@
                 <w:sz w:val="26"/>
                 <w:szCs w:val="26"/>
               </w:rPr>
-              <w:t>Last</w:t>
-            </w:r>
-            <w:r>
-              <w:rPr>
-                <w:rFonts w:ascii="Times New Roman" w:hAnsi="Times New Roman" w:cs="Times New Roman"/>
-                <w:sz w:val="26"/>
-                <w:szCs w:val="26"/>
-              </w:rPr>
-              <w:t xml:space="preserve"> name</w:t>
+              <w:t>Last name</w:t>
             </w:r>
           </w:p>
         </w:tc>
@@ -8798,15 +8868,7 @@
                 <w:sz w:val="26"/>
                 <w:szCs w:val="26"/>
               </w:rPr>
-              <w:t>Warehouse DB/DataImportClient</w:t>
-            </w:r>
-            <w:r>
-              <w:rPr>
-                <w:rFonts w:ascii="Times New Roman" w:hAnsi="Times New Roman" w:cs="Times New Roman"/>
-                <w:sz w:val="26"/>
-                <w:szCs w:val="26"/>
-              </w:rPr>
-              <w:t>/</w:t>
+              <w:t>Warehouse DB/DataImportClient/</w:t>
             </w:r>
             <w:r>
               <w:rPr>
@@ -8868,15 +8930,7 @@
                 <w:sz w:val="26"/>
                 <w:szCs w:val="26"/>
               </w:rPr>
-              <w:t>Warehouse DB/DataImportClient/</w:t>
-            </w:r>
-            <w:r>
-              <w:rPr>
-                <w:rFonts w:ascii="Times New Roman" w:hAnsi="Times New Roman" w:cs="Times New Roman"/>
-                <w:sz w:val="26"/>
-                <w:szCs w:val="26"/>
-              </w:rPr>
-              <w:t>ClientID</w:t>
+              <w:t>Warehouse DB/DataImportClient/ClientID</w:t>
             </w:r>
           </w:p>
         </w:tc>
@@ -9022,7 +9076,31 @@
                 <w:sz w:val="26"/>
                 <w:szCs w:val="26"/>
               </w:rPr>
-              <w:t>FPT File name</w:t>
+              <w:t>F</w:t>
+            </w:r>
+            <w:r>
+              <w:rPr>
+                <w:rFonts w:ascii="Times New Roman" w:hAnsi="Times New Roman" w:cs="Times New Roman"/>
+                <w:sz w:val="26"/>
+                <w:szCs w:val="26"/>
+              </w:rPr>
+              <w:t>T</w:t>
+            </w:r>
+            <w:r>
+              <w:rPr>
+                <w:rFonts w:ascii="Times New Roman" w:hAnsi="Times New Roman" w:cs="Times New Roman"/>
+                <w:sz w:val="26"/>
+                <w:szCs w:val="26"/>
+              </w:rPr>
+              <w:t>P</w:t>
+            </w:r>
+            <w:r>
+              <w:rPr>
+                <w:rFonts w:ascii="Times New Roman" w:hAnsi="Times New Roman" w:cs="Times New Roman"/>
+                <w:sz w:val="26"/>
+                <w:szCs w:val="26"/>
+              </w:rPr>
+              <w:t xml:space="preserve"> File name</w:t>
             </w:r>
           </w:p>
         </w:tc>
@@ -9144,7 +9222,7 @@
           <w:szCs w:val="24"/>
         </w:rPr>
       </w:pPr>
-      <w:bookmarkStart w:id="18" w:name="_Toc535249177"/>
+      <w:bookmarkStart w:id="17" w:name="_Toc535249177"/>
       <w:r>
         <w:rPr>
           <w:rFonts w:ascii="Times New Roman" w:hAnsi="Times New Roman" w:cs="Times New Roman"/>
@@ -9264,12 +9342,634 @@
         </w:rPr>
         <w:t xml:space="preserve"> Screen reviewing authorizations in warehouse</w:t>
       </w:r>
-      <w:bookmarkEnd w:id="18"/>
+      <w:bookmarkEnd w:id="17"/>
     </w:p>
+    <w:tbl>
+      <w:tblPr>
+        <w:tblStyle w:val="TableGrid"/>
+        <w:tblW w:w="0" w:type="auto"/>
+        <w:tblLook w:val="04A0" w:firstRow="1" w:lastRow="0" w:firstColumn="1" w:lastColumn="0" w:noHBand="0" w:noVBand="1"/>
+      </w:tblPr>
+      <w:tblGrid>
+        <w:gridCol w:w="2178"/>
+        <w:gridCol w:w="7064"/>
+      </w:tblGrid>
+      <w:tr>
+        <w:tc>
+          <w:tcPr>
+            <w:tcW w:w="2178" w:type="dxa"/>
+          </w:tcPr>
+          <w:p>
+            <w:pPr>
+              <w:rPr>
+                <w:rFonts w:ascii="Times New Roman" w:hAnsi="Times New Roman" w:cs="Times New Roman"/>
+                <w:sz w:val="26"/>
+                <w:szCs w:val="26"/>
+              </w:rPr>
+            </w:pPr>
+            <w:r>
+              <w:rPr>
+                <w:rFonts w:ascii="Times New Roman" w:hAnsi="Times New Roman" w:cs="Times New Roman"/>
+                <w:sz w:val="26"/>
+                <w:szCs w:val="26"/>
+              </w:rPr>
+              <w:t>Filter</w:t>
+            </w:r>
+          </w:p>
+        </w:tc>
+        <w:tc>
+          <w:tcPr>
+            <w:tcW w:w="7064" w:type="dxa"/>
+          </w:tcPr>
+          <w:p>
+            <w:pPr>
+              <w:rPr>
+                <w:rFonts w:ascii="Times New Roman" w:hAnsi="Times New Roman" w:cs="Times New Roman"/>
+                <w:sz w:val="26"/>
+                <w:szCs w:val="26"/>
+              </w:rPr>
+            </w:pPr>
+            <w:r>
+              <w:rPr>
+                <w:rFonts w:ascii="Times New Roman" w:hAnsi="Times New Roman" w:cs="Times New Roman"/>
+                <w:sz w:val="26"/>
+                <w:szCs w:val="26"/>
+              </w:rPr>
+              <w:t>From</w:t>
+            </w:r>
+          </w:p>
+        </w:tc>
+      </w:tr>
+      <w:tr>
+        <w:tc>
+          <w:tcPr>
+            <w:tcW w:w="2178" w:type="dxa"/>
+          </w:tcPr>
+          <w:p>
+            <w:pPr>
+              <w:rPr>
+                <w:rFonts w:ascii="Times New Roman" w:hAnsi="Times New Roman" w:cs="Times New Roman"/>
+                <w:sz w:val="26"/>
+                <w:szCs w:val="26"/>
+              </w:rPr>
+            </w:pPr>
+            <w:r>
+              <w:rPr>
+                <w:rFonts w:ascii="Times New Roman" w:hAnsi="Times New Roman" w:cs="Times New Roman"/>
+                <w:sz w:val="26"/>
+                <w:szCs w:val="26"/>
+              </w:rPr>
+              <w:t>Jurisdiction</w:t>
+            </w:r>
+          </w:p>
+        </w:tc>
+        <w:tc>
+          <w:tcPr>
+            <w:tcW w:w="7064" w:type="dxa"/>
+          </w:tcPr>
+          <w:p>
+            <w:pPr>
+              <w:rPr>
+                <w:rFonts w:ascii="Times New Roman" w:hAnsi="Times New Roman" w:cs="Times New Roman"/>
+                <w:sz w:val="26"/>
+                <w:szCs w:val="26"/>
+              </w:rPr>
+            </w:pPr>
+            <w:r>
+              <w:rPr>
+                <w:rFonts w:ascii="Times New Roman" w:hAnsi="Times New Roman" w:cs="Times New Roman"/>
+                <w:sz w:val="26"/>
+                <w:szCs w:val="26"/>
+              </w:rPr>
+              <w:t>Distinct JurisdictionID in WarehouseDB/DataImportClient/JurisdictionID.</w:t>
+            </w:r>
+          </w:p>
+        </w:tc>
+      </w:tr>
+      <w:tr>
+        <w:tc>
+          <w:tcPr>
+            <w:tcW w:w="2178" w:type="dxa"/>
+          </w:tcPr>
+          <w:p>
+            <w:pPr>
+              <w:rPr>
+                <w:rFonts w:ascii="Times New Roman" w:hAnsi="Times New Roman" w:cs="Times New Roman"/>
+                <w:sz w:val="26"/>
+                <w:szCs w:val="26"/>
+              </w:rPr>
+            </w:pPr>
+            <w:r>
+              <w:rPr>
+                <w:rFonts w:ascii="Times New Roman" w:hAnsi="Times New Roman" w:cs="Times New Roman"/>
+                <w:sz w:val="26"/>
+                <w:szCs w:val="26"/>
+              </w:rPr>
+              <w:t>Agency</w:t>
+            </w:r>
+          </w:p>
+        </w:tc>
+        <w:tc>
+          <w:tcPr>
+            <w:tcW w:w="7064" w:type="dxa"/>
+          </w:tcPr>
+          <w:p>
+            <w:pPr>
+              <w:rPr>
+                <w:rFonts w:ascii="Times New Roman" w:hAnsi="Times New Roman" w:cs="Times New Roman"/>
+                <w:sz w:val="26"/>
+                <w:szCs w:val="26"/>
+              </w:rPr>
+            </w:pPr>
+            <w:r>
+              <w:rPr>
+                <w:rFonts w:ascii="Times New Roman" w:hAnsi="Times New Roman" w:cs="Times New Roman"/>
+                <w:sz w:val="26"/>
+                <w:szCs w:val="26"/>
+              </w:rPr>
+              <w:t>NHOMEADMIN51/Agency/AgencyName – filtered by AgencyGroupID (selected Warehouse DB)</w:t>
+            </w:r>
+          </w:p>
+        </w:tc>
+      </w:tr>
+      <w:tr>
+        <w:tc>
+          <w:tcPr>
+            <w:tcW w:w="2178" w:type="dxa"/>
+          </w:tcPr>
+          <w:p>
+            <w:pPr>
+              <w:rPr>
+                <w:rFonts w:ascii="Times New Roman" w:hAnsi="Times New Roman" w:cs="Times New Roman"/>
+                <w:sz w:val="26"/>
+                <w:szCs w:val="26"/>
+              </w:rPr>
+            </w:pPr>
+            <w:r>
+              <w:rPr>
+                <w:rFonts w:ascii="Times New Roman" w:hAnsi="Times New Roman" w:cs="Times New Roman"/>
+                <w:sz w:val="26"/>
+                <w:szCs w:val="26"/>
+              </w:rPr>
+              <w:t>First name</w:t>
+            </w:r>
+          </w:p>
+        </w:tc>
+        <w:tc>
+          <w:tcPr>
+            <w:tcW w:w="7064" w:type="dxa"/>
+          </w:tcPr>
+          <w:p>
+            <w:pPr>
+              <w:rPr>
+                <w:rFonts w:ascii="Times New Roman" w:hAnsi="Times New Roman" w:cs="Times New Roman"/>
+                <w:sz w:val="26"/>
+                <w:szCs w:val="26"/>
+              </w:rPr>
+            </w:pPr>
+            <w:r>
+              <w:rPr>
+                <w:rFonts w:ascii="Times New Roman" w:hAnsi="Times New Roman" w:cs="Times New Roman"/>
+                <w:sz w:val="26"/>
+                <w:szCs w:val="26"/>
+              </w:rPr>
+              <w:t>Warehouse DB/DataImportClient/entFirstName</w:t>
+            </w:r>
+          </w:p>
+        </w:tc>
+      </w:tr>
+      <w:tr>
+        <w:tc>
+          <w:tcPr>
+            <w:tcW w:w="2178" w:type="dxa"/>
+          </w:tcPr>
+          <w:p>
+            <w:pPr>
+              <w:rPr>
+                <w:rFonts w:ascii="Times New Roman" w:hAnsi="Times New Roman" w:cs="Times New Roman"/>
+                <w:sz w:val="26"/>
+                <w:szCs w:val="26"/>
+              </w:rPr>
+            </w:pPr>
+            <w:r>
+              <w:rPr>
+                <w:rFonts w:ascii="Times New Roman" w:hAnsi="Times New Roman" w:cs="Times New Roman"/>
+                <w:sz w:val="26"/>
+                <w:szCs w:val="26"/>
+              </w:rPr>
+              <w:t>Last name</w:t>
+            </w:r>
+          </w:p>
+        </w:tc>
+        <w:tc>
+          <w:tcPr>
+            <w:tcW w:w="7064" w:type="dxa"/>
+          </w:tcPr>
+          <w:p>
+            <w:pPr>
+              <w:rPr>
+                <w:rFonts w:ascii="Times New Roman" w:hAnsi="Times New Roman" w:cs="Times New Roman"/>
+                <w:sz w:val="26"/>
+                <w:szCs w:val="26"/>
+              </w:rPr>
+            </w:pPr>
+            <w:r>
+              <w:rPr>
+                <w:rFonts w:ascii="Times New Roman" w:hAnsi="Times New Roman" w:cs="Times New Roman"/>
+                <w:sz w:val="26"/>
+                <w:szCs w:val="26"/>
+              </w:rPr>
+              <w:t>Warehouse DB/DataImportClient/entLastName</w:t>
+            </w:r>
+          </w:p>
+        </w:tc>
+      </w:tr>
+      <w:tr>
+        <w:tc>
+          <w:tcPr>
+            <w:tcW w:w="2178" w:type="dxa"/>
+          </w:tcPr>
+          <w:p>
+            <w:pPr>
+              <w:rPr>
+                <w:rFonts w:ascii="Times New Roman" w:hAnsi="Times New Roman" w:cs="Times New Roman"/>
+                <w:sz w:val="26"/>
+                <w:szCs w:val="26"/>
+              </w:rPr>
+            </w:pPr>
+            <w:r>
+              <w:rPr>
+                <w:rFonts w:ascii="Times New Roman" w:hAnsi="Times New Roman" w:cs="Times New Roman"/>
+                <w:sz w:val="26"/>
+                <w:szCs w:val="26"/>
+              </w:rPr>
+              <w:t>ClientID</w:t>
+            </w:r>
+          </w:p>
+        </w:tc>
+        <w:tc>
+          <w:tcPr>
+            <w:tcW w:w="7064" w:type="dxa"/>
+          </w:tcPr>
+          <w:p>
+            <w:pPr>
+              <w:rPr>
+                <w:rFonts w:ascii="Times New Roman" w:hAnsi="Times New Roman" w:cs="Times New Roman"/>
+                <w:sz w:val="26"/>
+                <w:szCs w:val="26"/>
+              </w:rPr>
+            </w:pPr>
+            <w:r>
+              <w:rPr>
+                <w:rFonts w:ascii="Times New Roman" w:hAnsi="Times New Roman" w:cs="Times New Roman"/>
+                <w:sz w:val="26"/>
+                <w:szCs w:val="26"/>
+              </w:rPr>
+              <w:t>Warehouse DB/DataImportClient/ClientID</w:t>
+            </w:r>
+          </w:p>
+        </w:tc>
+      </w:tr>
+      <w:tr>
+        <w:tc>
+          <w:tcPr>
+            <w:tcW w:w="2178" w:type="dxa"/>
+          </w:tcPr>
+          <w:p>
+            <w:pPr>
+              <w:rPr>
+                <w:rFonts w:ascii="Times New Roman" w:hAnsi="Times New Roman" w:cs="Times New Roman"/>
+                <w:sz w:val="26"/>
+                <w:szCs w:val="26"/>
+              </w:rPr>
+            </w:pPr>
+            <w:r>
+              <w:rPr>
+                <w:rFonts w:ascii="Times New Roman" w:hAnsi="Times New Roman" w:cs="Times New Roman"/>
+                <w:sz w:val="26"/>
+                <w:szCs w:val="26"/>
+              </w:rPr>
+              <w:t>Admission Type</w:t>
+            </w:r>
+          </w:p>
+        </w:tc>
+        <w:tc>
+          <w:tcPr>
+            <w:tcW w:w="7064" w:type="dxa"/>
+          </w:tcPr>
+          <w:p>
+            <w:pPr>
+              <w:rPr>
+                <w:rFonts w:ascii="Times New Roman" w:hAnsi="Times New Roman" w:cs="Times New Roman"/>
+                <w:sz w:val="26"/>
+                <w:szCs w:val="26"/>
+              </w:rPr>
+            </w:pPr>
+            <w:r>
+              <w:rPr>
+                <w:rFonts w:ascii="Times New Roman" w:hAnsi="Times New Roman" w:cs="Times New Roman"/>
+                <w:sz w:val="26"/>
+                <w:szCs w:val="26"/>
+              </w:rPr>
+              <w:t>Warehouse DB/Admissions_Types</w:t>
+            </w:r>
+          </w:p>
+        </w:tc>
+      </w:tr>
+      <w:tr>
+        <w:tc>
+          <w:tcPr>
+            <w:tcW w:w="2178" w:type="dxa"/>
+          </w:tcPr>
+          <w:p>
+            <w:pPr>
+              <w:rPr>
+                <w:rFonts w:ascii="Times New Roman" w:hAnsi="Times New Roman" w:cs="Times New Roman"/>
+                <w:sz w:val="26"/>
+                <w:szCs w:val="26"/>
+              </w:rPr>
+            </w:pPr>
+            <w:r>
+              <w:rPr>
+                <w:rFonts w:ascii="Times New Roman" w:hAnsi="Times New Roman" w:cs="Times New Roman"/>
+                <w:sz w:val="26"/>
+                <w:szCs w:val="26"/>
+              </w:rPr>
+              <w:t>Service</w:t>
+            </w:r>
+          </w:p>
+        </w:tc>
+        <w:tc>
+          <w:tcPr>
+            <w:tcW w:w="7064" w:type="dxa"/>
+          </w:tcPr>
+          <w:p>
+            <w:pPr>
+              <w:rPr>
+                <w:rFonts w:ascii="Times New Roman" w:hAnsi="Times New Roman" w:cs="Times New Roman"/>
+                <w:sz w:val="26"/>
+                <w:szCs w:val="26"/>
+              </w:rPr>
+            </w:pPr>
+          </w:p>
+        </w:tc>
+      </w:tr>
+      <w:tr>
+        <w:tc>
+          <w:tcPr>
+            <w:tcW w:w="2178" w:type="dxa"/>
+          </w:tcPr>
+          <w:p>
+            <w:pPr>
+              <w:rPr>
+                <w:rFonts w:ascii="Times New Roman" w:hAnsi="Times New Roman" w:cs="Times New Roman"/>
+                <w:sz w:val="26"/>
+                <w:szCs w:val="26"/>
+              </w:rPr>
+            </w:pPr>
+            <w:r>
+              <w:rPr>
+                <w:rFonts w:ascii="Times New Roman" w:hAnsi="Times New Roman" w:cs="Times New Roman"/>
+                <w:sz w:val="26"/>
+                <w:szCs w:val="26"/>
+              </w:rPr>
+              <w:t>Auth ref no</w:t>
+            </w:r>
+          </w:p>
+        </w:tc>
+        <w:tc>
+          <w:tcPr>
+            <w:tcW w:w="7064" w:type="dxa"/>
+          </w:tcPr>
+          <w:p>
+            <w:pPr>
+              <w:rPr>
+                <w:rFonts w:ascii="Times New Roman" w:hAnsi="Times New Roman" w:cs="Times New Roman"/>
+                <w:sz w:val="26"/>
+                <w:szCs w:val="26"/>
+              </w:rPr>
+            </w:pPr>
+          </w:p>
+        </w:tc>
+      </w:tr>
+      <w:tr>
+        <w:tc>
+          <w:tcPr>
+            <w:tcW w:w="2178" w:type="dxa"/>
+          </w:tcPr>
+          <w:p>
+            <w:pPr>
+              <w:rPr>
+                <w:rFonts w:ascii="Times New Roman" w:hAnsi="Times New Roman" w:cs="Times New Roman"/>
+                <w:sz w:val="26"/>
+                <w:szCs w:val="26"/>
+              </w:rPr>
+            </w:pPr>
+            <w:r>
+              <w:rPr>
+                <w:rFonts w:ascii="Times New Roman" w:hAnsi="Times New Roman" w:cs="Times New Roman"/>
+                <w:sz w:val="26"/>
+                <w:szCs w:val="26"/>
+              </w:rPr>
+              <w:t>Auth begin</w:t>
+            </w:r>
+          </w:p>
+        </w:tc>
+        <w:tc>
+          <w:tcPr>
+            <w:tcW w:w="7064" w:type="dxa"/>
+          </w:tcPr>
+          <w:p>
+            <w:pPr>
+              <w:rPr>
+                <w:rFonts w:ascii="Times New Roman" w:hAnsi="Times New Roman" w:cs="Times New Roman"/>
+                <w:sz w:val="26"/>
+                <w:szCs w:val="26"/>
+              </w:rPr>
+            </w:pPr>
+          </w:p>
+        </w:tc>
+      </w:tr>
+      <w:tr>
+        <w:tc>
+          <w:tcPr>
+            <w:tcW w:w="2178" w:type="dxa"/>
+          </w:tcPr>
+          <w:p>
+            <w:pPr>
+              <w:rPr>
+                <w:rFonts w:ascii="Times New Roman" w:hAnsi="Times New Roman" w:cs="Times New Roman"/>
+                <w:sz w:val="26"/>
+                <w:szCs w:val="26"/>
+              </w:rPr>
+            </w:pPr>
+            <w:r>
+              <w:rPr>
+                <w:rFonts w:ascii="Times New Roman" w:hAnsi="Times New Roman" w:cs="Times New Roman"/>
+                <w:sz w:val="26"/>
+                <w:szCs w:val="26"/>
+              </w:rPr>
+              <w:t>Auth end</w:t>
+            </w:r>
+          </w:p>
+        </w:tc>
+        <w:tc>
+          <w:tcPr>
+            <w:tcW w:w="7064" w:type="dxa"/>
+          </w:tcPr>
+          <w:p>
+            <w:pPr>
+              <w:rPr>
+                <w:rFonts w:ascii="Times New Roman" w:hAnsi="Times New Roman" w:cs="Times New Roman"/>
+                <w:sz w:val="26"/>
+                <w:szCs w:val="26"/>
+              </w:rPr>
+            </w:pPr>
+          </w:p>
+        </w:tc>
+      </w:tr>
+      <w:tr>
+        <w:tc>
+          <w:tcPr>
+            <w:tcW w:w="2178" w:type="dxa"/>
+          </w:tcPr>
+          <w:p>
+            <w:pPr>
+              <w:rPr>
+                <w:rFonts w:ascii="Times New Roman" w:hAnsi="Times New Roman" w:cs="Times New Roman"/>
+                <w:sz w:val="26"/>
+                <w:szCs w:val="26"/>
+              </w:rPr>
+            </w:pPr>
+            <w:r>
+              <w:rPr>
+                <w:rFonts w:ascii="Times New Roman" w:hAnsi="Times New Roman" w:cs="Times New Roman"/>
+                <w:sz w:val="26"/>
+                <w:szCs w:val="26"/>
+              </w:rPr>
+              <w:t>Update from</w:t>
+            </w:r>
+          </w:p>
+        </w:tc>
+        <w:tc>
+          <w:tcPr>
+            <w:tcW w:w="7064" w:type="dxa"/>
+          </w:tcPr>
+          <w:p>
+            <w:pPr>
+              <w:rPr>
+                <w:rFonts w:ascii="Times New Roman" w:hAnsi="Times New Roman" w:cs="Times New Roman"/>
+                <w:sz w:val="26"/>
+                <w:szCs w:val="26"/>
+              </w:rPr>
+            </w:pPr>
+          </w:p>
+        </w:tc>
+      </w:tr>
+      <w:tr>
+        <w:tc>
+          <w:tcPr>
+            <w:tcW w:w="2178" w:type="dxa"/>
+          </w:tcPr>
+          <w:p>
+            <w:pPr>
+              <w:rPr>
+                <w:rFonts w:ascii="Times New Roman" w:hAnsi="Times New Roman" w:cs="Times New Roman"/>
+                <w:sz w:val="26"/>
+                <w:szCs w:val="26"/>
+              </w:rPr>
+            </w:pPr>
+            <w:r>
+              <w:rPr>
+                <w:rFonts w:ascii="Times New Roman" w:hAnsi="Times New Roman" w:cs="Times New Roman"/>
+                <w:sz w:val="26"/>
+                <w:szCs w:val="26"/>
+              </w:rPr>
+              <w:t>Update to</w:t>
+            </w:r>
+          </w:p>
+        </w:tc>
+        <w:tc>
+          <w:tcPr>
+            <w:tcW w:w="7064" w:type="dxa"/>
+          </w:tcPr>
+          <w:p>
+            <w:pPr>
+              <w:rPr>
+                <w:rFonts w:ascii="Times New Roman" w:hAnsi="Times New Roman" w:cs="Times New Roman"/>
+                <w:sz w:val="26"/>
+                <w:szCs w:val="26"/>
+              </w:rPr>
+            </w:pPr>
+          </w:p>
+        </w:tc>
+      </w:tr>
+      <w:tr>
+        <w:tc>
+          <w:tcPr>
+            <w:tcW w:w="2178" w:type="dxa"/>
+          </w:tcPr>
+          <w:p>
+            <w:pPr>
+              <w:rPr>
+                <w:rFonts w:ascii="Times New Roman" w:hAnsi="Times New Roman" w:cs="Times New Roman"/>
+                <w:sz w:val="26"/>
+                <w:szCs w:val="26"/>
+              </w:rPr>
+            </w:pPr>
+            <w:r>
+              <w:rPr>
+                <w:rFonts w:ascii="Times New Roman" w:hAnsi="Times New Roman" w:cs="Times New Roman"/>
+                <w:sz w:val="26"/>
+                <w:szCs w:val="26"/>
+              </w:rPr>
+              <w:t>F</w:t>
+            </w:r>
+            <w:r>
+              <w:rPr>
+                <w:rFonts w:ascii="Times New Roman" w:hAnsi="Times New Roman" w:cs="Times New Roman"/>
+                <w:sz w:val="26"/>
+                <w:szCs w:val="26"/>
+              </w:rPr>
+              <w:t>T</w:t>
+            </w:r>
+            <w:r>
+              <w:rPr>
+                <w:rFonts w:ascii="Times New Roman" w:hAnsi="Times New Roman" w:cs="Times New Roman"/>
+                <w:sz w:val="26"/>
+                <w:szCs w:val="26"/>
+              </w:rPr>
+              <w:t>P</w:t>
+            </w:r>
+            <w:r>
+              <w:rPr>
+                <w:rFonts w:ascii="Times New Roman" w:hAnsi="Times New Roman" w:cs="Times New Roman"/>
+                <w:sz w:val="26"/>
+                <w:szCs w:val="26"/>
+              </w:rPr>
+              <w:t xml:space="preserve"> File name</w:t>
+            </w:r>
+          </w:p>
+        </w:tc>
+        <w:tc>
+          <w:tcPr>
+            <w:tcW w:w="7064" w:type="dxa"/>
+          </w:tcPr>
+          <w:p>
+            <w:pPr>
+              <w:rPr>
+                <w:rFonts w:ascii="Times New Roman" w:hAnsi="Times New Roman" w:cs="Times New Roman"/>
+                <w:sz w:val="26"/>
+                <w:szCs w:val="26"/>
+              </w:rPr>
+            </w:pPr>
+          </w:p>
+        </w:tc>
+      </w:tr>
+    </w:tbl>
     <w:p>
       <w:pPr>
         <w:spacing w:line="360" w:lineRule="auto"/>
-        <w:jc w:val="both"/>
         <w:rPr>
           <w:rFonts w:ascii="Times New Roman" w:eastAsia="Times New Roman" w:hAnsi="Times New Roman" w:cs="Times New Roman"/>
           <w:b/>
@@ -9304,7 +10004,7 @@
           <w:szCs w:val="26"/>
         </w:rPr>
       </w:pPr>
-      <w:bookmarkStart w:id="19" w:name="_Toc535194019"/>
+      <w:bookmarkStart w:id="18" w:name="_Toc535194019"/>
       <w:r>
         <w:rPr>
           <w:rFonts w:ascii="Times New Roman" w:eastAsia="Times New Roman" w:hAnsi="Times New Roman" w:cs="Times New Roman"/>
@@ -9337,7 +10037,7 @@
         </w:rPr>
         <w:t xml:space="preserve"> tool - queries the HHAX data feed</w:t>
       </w:r>
-      <w:bookmarkEnd w:id="19"/>
+      <w:bookmarkEnd w:id="18"/>
     </w:p>
     <w:p>
       <w:pPr>
@@ -9464,8 +10164,8 @@
           <w:szCs w:val="26"/>
         </w:rPr>
       </w:pPr>
-      <w:bookmarkStart w:id="20" w:name="_3znysh7" w:colFirst="0" w:colLast="0"/>
-      <w:bookmarkEnd w:id="20"/>
+      <w:bookmarkStart w:id="19" w:name="_3znysh7" w:colFirst="0" w:colLast="0"/>
+      <w:bookmarkEnd w:id="19"/>
       <w:r>
         <w:rPr>
           <w:rFonts w:ascii="Times New Roman" w:eastAsia="Times New Roman" w:hAnsi="Times New Roman" w:cs="Times New Roman"/>
@@ -9700,25 +10400,14 @@
         </w:rPr>
         <w:t xml:space="preserve"> status, Discharge Date, </w:t>
       </w:r>
-      <w:proofErr w:type="gramStart"/>
-      <w:r>
-        <w:rPr>
-          <w:rFonts w:ascii="Times New Roman" w:hAnsi="Times New Roman" w:cs="Times New Roman"/>
-          <w:color w:val="000000"/>
-          <w:sz w:val="26"/>
-          <w:szCs w:val="26"/>
-        </w:rPr>
-        <w:t>Created</w:t>
-      </w:r>
-      <w:proofErr w:type="gramEnd"/>
-      <w:r>
-        <w:rPr>
-          <w:rFonts w:ascii="Times New Roman" w:hAnsi="Times New Roman" w:cs="Times New Roman"/>
-          <w:color w:val="000000"/>
-          <w:sz w:val="26"/>
-          <w:szCs w:val="26"/>
-        </w:rPr>
-        <w:t xml:space="preserve"> date, </w:t>
+      <w:r>
+        <w:rPr>
+          <w:rFonts w:ascii="Times New Roman" w:hAnsi="Times New Roman" w:cs="Times New Roman"/>
+          <w:color w:val="000000"/>
+          <w:sz w:val="26"/>
+          <w:szCs w:val="26"/>
+        </w:rPr>
+        <w:t xml:space="preserve">Created date, </w:t>
       </w:r>
       <w:r>
         <w:rPr>
@@ -10392,27 +11081,7 @@
           <w:sz w:val="26"/>
           <w:szCs w:val="26"/>
         </w:rPr>
-        <w:t xml:space="preserve">Caregiver full name, Caregiver code, </w:t>
-      </w:r>
-      <w:proofErr w:type="gramStart"/>
-      <w:r>
-        <w:rPr>
-          <w:rFonts w:ascii="Times New Roman" w:eastAsia="Times New Roman" w:hAnsi="Times New Roman" w:cs="Times New Roman"/>
-          <w:color w:val="000000"/>
-          <w:sz w:val="26"/>
-          <w:szCs w:val="26"/>
-        </w:rPr>
-        <w:t>Start</w:t>
-      </w:r>
-      <w:proofErr w:type="gramEnd"/>
-      <w:r>
-        <w:rPr>
-          <w:rFonts w:ascii="Times New Roman" w:eastAsia="Times New Roman" w:hAnsi="Times New Roman" w:cs="Times New Roman"/>
-          <w:color w:val="000000"/>
-          <w:sz w:val="26"/>
-          <w:szCs w:val="26"/>
-        </w:rPr>
-        <w:t xml:space="preserve"> date, Rehire date, Is verified, Termination date, </w:t>
+        <w:t xml:space="preserve">Caregiver full name, Caregiver code, Start date, Rehire date, Is verified, Termination date, </w:t>
       </w:r>
       <w:r>
         <w:rPr>
@@ -10642,7 +11311,7 @@
           <w:szCs w:val="24"/>
         </w:rPr>
       </w:pPr>
-      <w:bookmarkStart w:id="21" w:name="_Toc535249178"/>
+      <w:bookmarkStart w:id="20" w:name="_Toc535249178"/>
       <w:r>
         <w:rPr>
           <w:rFonts w:ascii="Times New Roman" w:hAnsi="Times New Roman" w:cs="Times New Roman"/>
@@ -10762,8 +11431,533 @@
         </w:rPr>
         <w:t xml:space="preserve"> Screen review clients in HHAX responses</w:t>
       </w:r>
-      <w:bookmarkEnd w:id="21"/>
+      <w:bookmarkEnd w:id="20"/>
     </w:p>
+    <w:tbl>
+      <w:tblPr>
+        <w:tblStyle w:val="TableGrid"/>
+        <w:tblW w:w="0" w:type="auto"/>
+        <w:tblLook w:val="04A0" w:firstRow="1" w:lastRow="0" w:firstColumn="1" w:lastColumn="0" w:noHBand="0" w:noVBand="1"/>
+      </w:tblPr>
+      <w:tblGrid>
+        <w:gridCol w:w="2178"/>
+        <w:gridCol w:w="7064"/>
+      </w:tblGrid>
+      <w:tr>
+        <w:tc>
+          <w:tcPr>
+            <w:tcW w:w="2178" w:type="dxa"/>
+          </w:tcPr>
+          <w:p>
+            <w:pPr>
+              <w:rPr>
+                <w:rFonts w:ascii="Times New Roman" w:hAnsi="Times New Roman" w:cs="Times New Roman"/>
+                <w:sz w:val="26"/>
+                <w:szCs w:val="26"/>
+              </w:rPr>
+            </w:pPr>
+            <w:r>
+              <w:rPr>
+                <w:rFonts w:ascii="Times New Roman" w:hAnsi="Times New Roman" w:cs="Times New Roman"/>
+                <w:sz w:val="26"/>
+                <w:szCs w:val="26"/>
+              </w:rPr>
+              <w:t>Filter</w:t>
+            </w:r>
+          </w:p>
+        </w:tc>
+        <w:tc>
+          <w:tcPr>
+            <w:tcW w:w="7064" w:type="dxa"/>
+          </w:tcPr>
+          <w:p>
+            <w:pPr>
+              <w:rPr>
+                <w:rFonts w:ascii="Times New Roman" w:hAnsi="Times New Roman" w:cs="Times New Roman"/>
+                <w:sz w:val="26"/>
+                <w:szCs w:val="26"/>
+              </w:rPr>
+            </w:pPr>
+            <w:r>
+              <w:rPr>
+                <w:rFonts w:ascii="Times New Roman" w:hAnsi="Times New Roman" w:cs="Times New Roman"/>
+                <w:sz w:val="26"/>
+                <w:szCs w:val="26"/>
+              </w:rPr>
+              <w:t>From</w:t>
+            </w:r>
+          </w:p>
+        </w:tc>
+      </w:tr>
+      <w:tr>
+        <w:tc>
+          <w:tcPr>
+            <w:tcW w:w="2178" w:type="dxa"/>
+          </w:tcPr>
+          <w:p>
+            <w:pPr>
+              <w:rPr>
+                <w:rFonts w:ascii="Times New Roman" w:hAnsi="Times New Roman" w:cs="Times New Roman"/>
+                <w:sz w:val="26"/>
+                <w:szCs w:val="26"/>
+              </w:rPr>
+            </w:pPr>
+            <w:r>
+              <w:rPr>
+                <w:rFonts w:ascii="Times New Roman" w:hAnsi="Times New Roman" w:cs="Times New Roman"/>
+                <w:sz w:val="26"/>
+                <w:szCs w:val="26"/>
+              </w:rPr>
+              <w:t>Jurisdiction</w:t>
+            </w:r>
+          </w:p>
+        </w:tc>
+        <w:tc>
+          <w:tcPr>
+            <w:tcW w:w="7064" w:type="dxa"/>
+          </w:tcPr>
+          <w:p>
+            <w:pPr>
+              <w:rPr>
+                <w:rFonts w:ascii="Times New Roman" w:hAnsi="Times New Roman" w:cs="Times New Roman"/>
+                <w:sz w:val="26"/>
+                <w:szCs w:val="26"/>
+              </w:rPr>
+            </w:pPr>
+            <w:r>
+              <w:rPr>
+                <w:rFonts w:ascii="Times New Roman" w:hAnsi="Times New Roman" w:cs="Times New Roman"/>
+                <w:sz w:val="26"/>
+                <w:szCs w:val="26"/>
+              </w:rPr>
+              <w:t>Distinct JurisdictionID in WarehouseDB/DataImportClient/JurisdictionID.</w:t>
+            </w:r>
+          </w:p>
+        </w:tc>
+      </w:tr>
+      <w:tr>
+        <w:tc>
+          <w:tcPr>
+            <w:tcW w:w="2178" w:type="dxa"/>
+          </w:tcPr>
+          <w:p>
+            <w:pPr>
+              <w:rPr>
+                <w:rFonts w:ascii="Times New Roman" w:hAnsi="Times New Roman" w:cs="Times New Roman"/>
+                <w:sz w:val="26"/>
+                <w:szCs w:val="26"/>
+              </w:rPr>
+            </w:pPr>
+            <w:r>
+              <w:rPr>
+                <w:rFonts w:ascii="Times New Roman" w:hAnsi="Times New Roman" w:cs="Times New Roman"/>
+                <w:sz w:val="26"/>
+                <w:szCs w:val="26"/>
+              </w:rPr>
+              <w:t>Agency</w:t>
+            </w:r>
+          </w:p>
+        </w:tc>
+        <w:tc>
+          <w:tcPr>
+            <w:tcW w:w="7064" w:type="dxa"/>
+          </w:tcPr>
+          <w:p>
+            <w:pPr>
+              <w:rPr>
+                <w:rFonts w:ascii="Times New Roman" w:hAnsi="Times New Roman" w:cs="Times New Roman"/>
+                <w:sz w:val="26"/>
+                <w:szCs w:val="26"/>
+              </w:rPr>
+            </w:pPr>
+            <w:r>
+              <w:rPr>
+                <w:rFonts w:ascii="Times New Roman" w:hAnsi="Times New Roman" w:cs="Times New Roman"/>
+                <w:sz w:val="26"/>
+                <w:szCs w:val="26"/>
+              </w:rPr>
+              <w:t>NHOMEADMIN51/Agency/AgencyName – filtered by AgencyGroupID (selected Warehouse DB)</w:t>
+            </w:r>
+          </w:p>
+        </w:tc>
+      </w:tr>
+      <w:tr>
+        <w:tc>
+          <w:tcPr>
+            <w:tcW w:w="2178" w:type="dxa"/>
+          </w:tcPr>
+          <w:p>
+            <w:pPr>
+              <w:rPr>
+                <w:rFonts w:ascii="Times New Roman" w:hAnsi="Times New Roman" w:cs="Times New Roman"/>
+                <w:sz w:val="26"/>
+                <w:szCs w:val="26"/>
+              </w:rPr>
+            </w:pPr>
+            <w:r>
+              <w:rPr>
+                <w:rFonts w:ascii="Times New Roman" w:hAnsi="Times New Roman" w:cs="Times New Roman"/>
+                <w:sz w:val="26"/>
+                <w:szCs w:val="26"/>
+              </w:rPr>
+              <w:t>First name</w:t>
+            </w:r>
+          </w:p>
+        </w:tc>
+        <w:tc>
+          <w:tcPr>
+            <w:tcW w:w="7064" w:type="dxa"/>
+          </w:tcPr>
+          <w:p>
+            <w:pPr>
+              <w:rPr>
+                <w:rFonts w:ascii="Times New Roman" w:hAnsi="Times New Roman" w:cs="Times New Roman"/>
+                <w:sz w:val="26"/>
+                <w:szCs w:val="26"/>
+              </w:rPr>
+            </w:pPr>
+            <w:r>
+              <w:rPr>
+                <w:rFonts w:ascii="Times New Roman" w:hAnsi="Times New Roman" w:cs="Times New Roman"/>
+                <w:sz w:val="26"/>
+                <w:szCs w:val="26"/>
+              </w:rPr>
+              <w:t>Warehouse DB/DataImportClient/entFirstName</w:t>
+            </w:r>
+          </w:p>
+        </w:tc>
+      </w:tr>
+      <w:tr>
+        <w:tc>
+          <w:tcPr>
+            <w:tcW w:w="2178" w:type="dxa"/>
+          </w:tcPr>
+          <w:p>
+            <w:pPr>
+              <w:rPr>
+                <w:rFonts w:ascii="Times New Roman" w:hAnsi="Times New Roman" w:cs="Times New Roman"/>
+                <w:sz w:val="26"/>
+                <w:szCs w:val="26"/>
+              </w:rPr>
+            </w:pPr>
+            <w:r>
+              <w:rPr>
+                <w:rFonts w:ascii="Times New Roman" w:hAnsi="Times New Roman" w:cs="Times New Roman"/>
+                <w:sz w:val="26"/>
+                <w:szCs w:val="26"/>
+              </w:rPr>
+              <w:t>Last name</w:t>
+            </w:r>
+          </w:p>
+        </w:tc>
+        <w:tc>
+          <w:tcPr>
+            <w:tcW w:w="7064" w:type="dxa"/>
+          </w:tcPr>
+          <w:p>
+            <w:pPr>
+              <w:rPr>
+                <w:rFonts w:ascii="Times New Roman" w:hAnsi="Times New Roman" w:cs="Times New Roman"/>
+                <w:sz w:val="26"/>
+                <w:szCs w:val="26"/>
+              </w:rPr>
+            </w:pPr>
+            <w:r>
+              <w:rPr>
+                <w:rFonts w:ascii="Times New Roman" w:hAnsi="Times New Roman" w:cs="Times New Roman"/>
+                <w:sz w:val="26"/>
+                <w:szCs w:val="26"/>
+              </w:rPr>
+              <w:t>Warehouse DB/DataImportClient/entLastName</w:t>
+            </w:r>
+          </w:p>
+        </w:tc>
+      </w:tr>
+      <w:tr>
+        <w:tc>
+          <w:tcPr>
+            <w:tcW w:w="2178" w:type="dxa"/>
+          </w:tcPr>
+          <w:p>
+            <w:pPr>
+              <w:rPr>
+                <w:rFonts w:ascii="Times New Roman" w:hAnsi="Times New Roman" w:cs="Times New Roman"/>
+                <w:sz w:val="26"/>
+                <w:szCs w:val="26"/>
+              </w:rPr>
+            </w:pPr>
+            <w:r>
+              <w:rPr>
+                <w:rFonts w:ascii="Times New Roman" w:hAnsi="Times New Roman" w:cs="Times New Roman"/>
+                <w:sz w:val="26"/>
+                <w:szCs w:val="26"/>
+              </w:rPr>
+              <w:lastRenderedPageBreak/>
+              <w:t>ClientID</w:t>
+            </w:r>
+          </w:p>
+        </w:tc>
+        <w:tc>
+          <w:tcPr>
+            <w:tcW w:w="7064" w:type="dxa"/>
+          </w:tcPr>
+          <w:p>
+            <w:pPr>
+              <w:rPr>
+                <w:rFonts w:ascii="Times New Roman" w:hAnsi="Times New Roman" w:cs="Times New Roman"/>
+                <w:sz w:val="26"/>
+                <w:szCs w:val="26"/>
+              </w:rPr>
+            </w:pPr>
+            <w:r>
+              <w:rPr>
+                <w:rFonts w:ascii="Times New Roman" w:hAnsi="Times New Roman" w:cs="Times New Roman"/>
+                <w:sz w:val="26"/>
+                <w:szCs w:val="26"/>
+              </w:rPr>
+              <w:t>Warehouse DB/DataImportClient/ClientID</w:t>
+            </w:r>
+          </w:p>
+        </w:tc>
+      </w:tr>
+      <w:tr>
+        <w:tc>
+          <w:tcPr>
+            <w:tcW w:w="2178" w:type="dxa"/>
+          </w:tcPr>
+          <w:p>
+            <w:pPr>
+              <w:rPr>
+                <w:rFonts w:ascii="Times New Roman" w:hAnsi="Times New Roman" w:cs="Times New Roman"/>
+                <w:sz w:val="26"/>
+                <w:szCs w:val="26"/>
+              </w:rPr>
+            </w:pPr>
+            <w:r>
+              <w:rPr>
+                <w:rFonts w:ascii="Times New Roman" w:hAnsi="Times New Roman" w:cs="Times New Roman"/>
+                <w:sz w:val="26"/>
+                <w:szCs w:val="26"/>
+              </w:rPr>
+              <w:t>Admission Type</w:t>
+            </w:r>
+          </w:p>
+        </w:tc>
+        <w:tc>
+          <w:tcPr>
+            <w:tcW w:w="7064" w:type="dxa"/>
+          </w:tcPr>
+          <w:p>
+            <w:pPr>
+              <w:rPr>
+                <w:rFonts w:ascii="Times New Roman" w:hAnsi="Times New Roman" w:cs="Times New Roman"/>
+                <w:sz w:val="26"/>
+                <w:szCs w:val="26"/>
+              </w:rPr>
+            </w:pPr>
+            <w:r>
+              <w:rPr>
+                <w:rFonts w:ascii="Times New Roman" w:hAnsi="Times New Roman" w:cs="Times New Roman"/>
+                <w:sz w:val="26"/>
+                <w:szCs w:val="26"/>
+              </w:rPr>
+              <w:t>Warehouse DB/Admissions_Types</w:t>
+            </w:r>
+          </w:p>
+        </w:tc>
+      </w:tr>
+      <w:tr>
+        <w:tc>
+          <w:tcPr>
+            <w:tcW w:w="2178" w:type="dxa"/>
+          </w:tcPr>
+          <w:p>
+            <w:pPr>
+              <w:rPr>
+                <w:rFonts w:ascii="Times New Roman" w:hAnsi="Times New Roman" w:cs="Times New Roman"/>
+                <w:sz w:val="26"/>
+                <w:szCs w:val="26"/>
+              </w:rPr>
+            </w:pPr>
+            <w:r>
+              <w:rPr>
+                <w:rFonts w:ascii="Times New Roman" w:hAnsi="Times New Roman" w:cs="Times New Roman"/>
+                <w:sz w:val="26"/>
+                <w:szCs w:val="26"/>
+              </w:rPr>
+              <w:t>Status</w:t>
+            </w:r>
+          </w:p>
+        </w:tc>
+        <w:tc>
+          <w:tcPr>
+            <w:tcW w:w="7064" w:type="dxa"/>
+          </w:tcPr>
+          <w:p>
+            <w:pPr>
+              <w:rPr>
+                <w:rFonts w:ascii="Times New Roman" w:hAnsi="Times New Roman" w:cs="Times New Roman"/>
+                <w:sz w:val="26"/>
+                <w:szCs w:val="26"/>
+              </w:rPr>
+            </w:pPr>
+          </w:p>
+        </w:tc>
+      </w:tr>
+      <w:tr>
+        <w:tc>
+          <w:tcPr>
+            <w:tcW w:w="2178" w:type="dxa"/>
+          </w:tcPr>
+          <w:p>
+            <w:pPr>
+              <w:rPr>
+                <w:rFonts w:ascii="Times New Roman" w:hAnsi="Times New Roman" w:cs="Times New Roman"/>
+                <w:sz w:val="26"/>
+                <w:szCs w:val="26"/>
+              </w:rPr>
+            </w:pPr>
+            <w:r>
+              <w:rPr>
+                <w:rFonts w:ascii="Times New Roman" w:hAnsi="Times New Roman" w:cs="Times New Roman"/>
+                <w:sz w:val="26"/>
+                <w:szCs w:val="26"/>
+              </w:rPr>
+              <w:t>Inserted date from</w:t>
+            </w:r>
+          </w:p>
+        </w:tc>
+        <w:tc>
+          <w:tcPr>
+            <w:tcW w:w="7064" w:type="dxa"/>
+          </w:tcPr>
+          <w:p>
+            <w:pPr>
+              <w:rPr>
+                <w:rFonts w:ascii="Times New Roman" w:hAnsi="Times New Roman" w:cs="Times New Roman"/>
+                <w:sz w:val="26"/>
+                <w:szCs w:val="26"/>
+              </w:rPr>
+            </w:pPr>
+          </w:p>
+        </w:tc>
+      </w:tr>
+      <w:tr>
+        <w:tc>
+          <w:tcPr>
+            <w:tcW w:w="2178" w:type="dxa"/>
+          </w:tcPr>
+          <w:p>
+            <w:pPr>
+              <w:rPr>
+                <w:rFonts w:ascii="Times New Roman" w:hAnsi="Times New Roman" w:cs="Times New Roman"/>
+                <w:sz w:val="26"/>
+                <w:szCs w:val="26"/>
+              </w:rPr>
+            </w:pPr>
+            <w:r>
+              <w:rPr>
+                <w:rFonts w:ascii="Times New Roman" w:hAnsi="Times New Roman" w:cs="Times New Roman"/>
+                <w:sz w:val="26"/>
+                <w:szCs w:val="26"/>
+              </w:rPr>
+              <w:t>Inserted date from</w:t>
+            </w:r>
+          </w:p>
+        </w:tc>
+        <w:tc>
+          <w:tcPr>
+            <w:tcW w:w="7064" w:type="dxa"/>
+          </w:tcPr>
+          <w:p>
+            <w:pPr>
+              <w:rPr>
+                <w:rFonts w:ascii="Times New Roman" w:hAnsi="Times New Roman" w:cs="Times New Roman"/>
+                <w:sz w:val="26"/>
+                <w:szCs w:val="26"/>
+              </w:rPr>
+            </w:pPr>
+          </w:p>
+        </w:tc>
+      </w:tr>
+      <w:tr>
+        <w:tc>
+          <w:tcPr>
+            <w:tcW w:w="2178" w:type="dxa"/>
+          </w:tcPr>
+          <w:p>
+            <w:pPr>
+              <w:rPr>
+                <w:rFonts w:ascii="Times New Roman" w:hAnsi="Times New Roman" w:cs="Times New Roman"/>
+                <w:sz w:val="26"/>
+                <w:szCs w:val="26"/>
+              </w:rPr>
+            </w:pPr>
+            <w:r>
+              <w:rPr>
+                <w:rFonts w:ascii="Times New Roman" w:hAnsi="Times New Roman" w:cs="Times New Roman"/>
+                <w:sz w:val="26"/>
+                <w:szCs w:val="26"/>
+              </w:rPr>
+              <w:t>Modified date from</w:t>
+            </w:r>
+          </w:p>
+        </w:tc>
+        <w:tc>
+          <w:tcPr>
+            <w:tcW w:w="7064" w:type="dxa"/>
+          </w:tcPr>
+          <w:p>
+            <w:pPr>
+              <w:rPr>
+                <w:rFonts w:ascii="Times New Roman" w:hAnsi="Times New Roman" w:cs="Times New Roman"/>
+                <w:sz w:val="26"/>
+                <w:szCs w:val="26"/>
+              </w:rPr>
+            </w:pPr>
+          </w:p>
+        </w:tc>
+      </w:tr>
+      <w:tr>
+        <w:tc>
+          <w:tcPr>
+            <w:tcW w:w="2178" w:type="dxa"/>
+          </w:tcPr>
+          <w:p>
+            <w:pPr>
+              <w:rPr>
+                <w:rFonts w:ascii="Times New Roman" w:hAnsi="Times New Roman" w:cs="Times New Roman"/>
+                <w:sz w:val="26"/>
+                <w:szCs w:val="26"/>
+              </w:rPr>
+            </w:pPr>
+            <w:r>
+              <w:rPr>
+                <w:rFonts w:ascii="Times New Roman" w:hAnsi="Times New Roman" w:cs="Times New Roman"/>
+                <w:sz w:val="26"/>
+                <w:szCs w:val="26"/>
+              </w:rPr>
+              <w:t>Modified date to</w:t>
+            </w:r>
+          </w:p>
+        </w:tc>
+        <w:tc>
+          <w:tcPr>
+            <w:tcW w:w="7064" w:type="dxa"/>
+          </w:tcPr>
+          <w:p>
+            <w:pPr>
+              <w:rPr>
+                <w:rFonts w:ascii="Times New Roman" w:hAnsi="Times New Roman" w:cs="Times New Roman"/>
+                <w:sz w:val="26"/>
+                <w:szCs w:val="26"/>
+              </w:rPr>
+            </w:pPr>
+          </w:p>
+        </w:tc>
+      </w:tr>
+    </w:tbl>
+    <w:p/>
     <w:p>
       <w:pPr>
         <w:numPr>
@@ -10860,7 +12054,6 @@
         <w:rPr>
           <w:noProof/>
         </w:rPr>
-        <w:lastRenderedPageBreak/>
         <w:drawing>
           <wp:inline distT="0" distB="0" distL="0" distR="0" wp14:anchorId="47056E22" wp14:editId="1B1425D3">
             <wp:extent cx="5731510" cy="3201035"/>
@@ -10922,7 +12115,7 @@
           <w:szCs w:val="24"/>
         </w:rPr>
       </w:pPr>
-      <w:bookmarkStart w:id="22" w:name="_Toc535249179"/>
+      <w:bookmarkStart w:id="21" w:name="_Toc535249179"/>
       <w:r>
         <w:rPr>
           <w:rFonts w:ascii="Times New Roman" w:hAnsi="Times New Roman" w:cs="Times New Roman"/>
@@ -11042,8 +12235,570 @@
         </w:rPr>
         <w:t xml:space="preserve"> Screen review authorizations in HHAX responses</w:t>
       </w:r>
-      <w:bookmarkEnd w:id="22"/>
+      <w:bookmarkEnd w:id="21"/>
     </w:p>
+    <w:tbl>
+      <w:tblPr>
+        <w:tblStyle w:val="TableGrid"/>
+        <w:tblW w:w="0" w:type="auto"/>
+        <w:tblLook w:val="04A0" w:firstRow="1" w:lastRow="0" w:firstColumn="1" w:lastColumn="0" w:noHBand="0" w:noVBand="1"/>
+      </w:tblPr>
+      <w:tblGrid>
+        <w:gridCol w:w="2178"/>
+        <w:gridCol w:w="7064"/>
+      </w:tblGrid>
+      <w:tr>
+        <w:tc>
+          <w:tcPr>
+            <w:tcW w:w="2178" w:type="dxa"/>
+          </w:tcPr>
+          <w:p>
+            <w:pPr>
+              <w:rPr>
+                <w:rFonts w:ascii="Times New Roman" w:hAnsi="Times New Roman" w:cs="Times New Roman"/>
+                <w:sz w:val="26"/>
+                <w:szCs w:val="26"/>
+              </w:rPr>
+            </w:pPr>
+            <w:r>
+              <w:rPr>
+                <w:rFonts w:ascii="Times New Roman" w:hAnsi="Times New Roman" w:cs="Times New Roman"/>
+                <w:sz w:val="26"/>
+                <w:szCs w:val="26"/>
+              </w:rPr>
+              <w:t>Filter</w:t>
+            </w:r>
+          </w:p>
+        </w:tc>
+        <w:tc>
+          <w:tcPr>
+            <w:tcW w:w="7064" w:type="dxa"/>
+          </w:tcPr>
+          <w:p>
+            <w:pPr>
+              <w:rPr>
+                <w:rFonts w:ascii="Times New Roman" w:hAnsi="Times New Roman" w:cs="Times New Roman"/>
+                <w:sz w:val="26"/>
+                <w:szCs w:val="26"/>
+              </w:rPr>
+            </w:pPr>
+            <w:r>
+              <w:rPr>
+                <w:rFonts w:ascii="Times New Roman" w:hAnsi="Times New Roman" w:cs="Times New Roman"/>
+                <w:sz w:val="26"/>
+                <w:szCs w:val="26"/>
+              </w:rPr>
+              <w:t>From</w:t>
+            </w:r>
+          </w:p>
+        </w:tc>
+      </w:tr>
+      <w:tr>
+        <w:tc>
+          <w:tcPr>
+            <w:tcW w:w="2178" w:type="dxa"/>
+          </w:tcPr>
+          <w:p>
+            <w:pPr>
+              <w:rPr>
+                <w:rFonts w:ascii="Times New Roman" w:hAnsi="Times New Roman" w:cs="Times New Roman"/>
+                <w:sz w:val="26"/>
+                <w:szCs w:val="26"/>
+              </w:rPr>
+            </w:pPr>
+            <w:r>
+              <w:rPr>
+                <w:rFonts w:ascii="Times New Roman" w:hAnsi="Times New Roman" w:cs="Times New Roman"/>
+                <w:sz w:val="26"/>
+                <w:szCs w:val="26"/>
+              </w:rPr>
+              <w:t>Jurisdiction</w:t>
+            </w:r>
+          </w:p>
+        </w:tc>
+        <w:tc>
+          <w:tcPr>
+            <w:tcW w:w="7064" w:type="dxa"/>
+          </w:tcPr>
+          <w:p>
+            <w:pPr>
+              <w:rPr>
+                <w:rFonts w:ascii="Times New Roman" w:hAnsi="Times New Roman" w:cs="Times New Roman"/>
+                <w:sz w:val="26"/>
+                <w:szCs w:val="26"/>
+              </w:rPr>
+            </w:pPr>
+            <w:r>
+              <w:rPr>
+                <w:rFonts w:ascii="Times New Roman" w:hAnsi="Times New Roman" w:cs="Times New Roman"/>
+                <w:sz w:val="26"/>
+                <w:szCs w:val="26"/>
+              </w:rPr>
+              <w:t>Distinct JurisdictionID in WarehouseDB/DataImportClient/JurisdictionID.</w:t>
+            </w:r>
+          </w:p>
+        </w:tc>
+      </w:tr>
+      <w:tr>
+        <w:tc>
+          <w:tcPr>
+            <w:tcW w:w="2178" w:type="dxa"/>
+          </w:tcPr>
+          <w:p>
+            <w:pPr>
+              <w:rPr>
+                <w:rFonts w:ascii="Times New Roman" w:hAnsi="Times New Roman" w:cs="Times New Roman"/>
+                <w:sz w:val="26"/>
+                <w:szCs w:val="26"/>
+              </w:rPr>
+            </w:pPr>
+            <w:r>
+              <w:rPr>
+                <w:rFonts w:ascii="Times New Roman" w:hAnsi="Times New Roman" w:cs="Times New Roman"/>
+                <w:sz w:val="26"/>
+                <w:szCs w:val="26"/>
+              </w:rPr>
+              <w:t>Agency</w:t>
+            </w:r>
+          </w:p>
+        </w:tc>
+        <w:tc>
+          <w:tcPr>
+            <w:tcW w:w="7064" w:type="dxa"/>
+          </w:tcPr>
+          <w:p>
+            <w:pPr>
+              <w:rPr>
+                <w:rFonts w:ascii="Times New Roman" w:hAnsi="Times New Roman" w:cs="Times New Roman"/>
+                <w:sz w:val="26"/>
+                <w:szCs w:val="26"/>
+              </w:rPr>
+            </w:pPr>
+            <w:r>
+              <w:rPr>
+                <w:rFonts w:ascii="Times New Roman" w:hAnsi="Times New Roman" w:cs="Times New Roman"/>
+                <w:sz w:val="26"/>
+                <w:szCs w:val="26"/>
+              </w:rPr>
+              <w:t>NHOMEADMIN51/Agency/AgencyName – filtered by AgencyGroupID (selected Warehouse DB)</w:t>
+            </w:r>
+          </w:p>
+        </w:tc>
+      </w:tr>
+      <w:tr>
+        <w:tc>
+          <w:tcPr>
+            <w:tcW w:w="2178" w:type="dxa"/>
+          </w:tcPr>
+          <w:p>
+            <w:pPr>
+              <w:rPr>
+                <w:rFonts w:ascii="Times New Roman" w:hAnsi="Times New Roman" w:cs="Times New Roman"/>
+                <w:sz w:val="26"/>
+                <w:szCs w:val="26"/>
+              </w:rPr>
+            </w:pPr>
+            <w:r>
+              <w:rPr>
+                <w:rFonts w:ascii="Times New Roman" w:hAnsi="Times New Roman" w:cs="Times New Roman"/>
+                <w:sz w:val="26"/>
+                <w:szCs w:val="26"/>
+              </w:rPr>
+              <w:t>First name</w:t>
+            </w:r>
+          </w:p>
+        </w:tc>
+        <w:tc>
+          <w:tcPr>
+            <w:tcW w:w="7064" w:type="dxa"/>
+          </w:tcPr>
+          <w:p>
+            <w:pPr>
+              <w:rPr>
+                <w:rFonts w:ascii="Times New Roman" w:hAnsi="Times New Roman" w:cs="Times New Roman"/>
+                <w:sz w:val="26"/>
+                <w:szCs w:val="26"/>
+              </w:rPr>
+            </w:pPr>
+            <w:r>
+              <w:rPr>
+                <w:rFonts w:ascii="Times New Roman" w:hAnsi="Times New Roman" w:cs="Times New Roman"/>
+                <w:sz w:val="26"/>
+                <w:szCs w:val="26"/>
+              </w:rPr>
+              <w:t>Warehouse DB/DataImportClient/entFirstName</w:t>
+            </w:r>
+          </w:p>
+        </w:tc>
+      </w:tr>
+      <w:tr>
+        <w:tc>
+          <w:tcPr>
+            <w:tcW w:w="2178" w:type="dxa"/>
+          </w:tcPr>
+          <w:p>
+            <w:pPr>
+              <w:rPr>
+                <w:rFonts w:ascii="Times New Roman" w:hAnsi="Times New Roman" w:cs="Times New Roman"/>
+                <w:sz w:val="26"/>
+                <w:szCs w:val="26"/>
+              </w:rPr>
+            </w:pPr>
+            <w:r>
+              <w:rPr>
+                <w:rFonts w:ascii="Times New Roman" w:hAnsi="Times New Roman" w:cs="Times New Roman"/>
+                <w:sz w:val="26"/>
+                <w:szCs w:val="26"/>
+              </w:rPr>
+              <w:t>Last name</w:t>
+            </w:r>
+          </w:p>
+        </w:tc>
+        <w:tc>
+          <w:tcPr>
+            <w:tcW w:w="7064" w:type="dxa"/>
+          </w:tcPr>
+          <w:p>
+            <w:pPr>
+              <w:rPr>
+                <w:rFonts w:ascii="Times New Roman" w:hAnsi="Times New Roman" w:cs="Times New Roman"/>
+                <w:sz w:val="26"/>
+                <w:szCs w:val="26"/>
+              </w:rPr>
+            </w:pPr>
+            <w:r>
+              <w:rPr>
+                <w:rFonts w:ascii="Times New Roman" w:hAnsi="Times New Roman" w:cs="Times New Roman"/>
+                <w:sz w:val="26"/>
+                <w:szCs w:val="26"/>
+              </w:rPr>
+              <w:t>Warehouse DB/DataImportClient/entLastName</w:t>
+            </w:r>
+          </w:p>
+        </w:tc>
+      </w:tr>
+      <w:tr>
+        <w:tc>
+          <w:tcPr>
+            <w:tcW w:w="2178" w:type="dxa"/>
+          </w:tcPr>
+          <w:p>
+            <w:pPr>
+              <w:rPr>
+                <w:rFonts w:ascii="Times New Roman" w:hAnsi="Times New Roman" w:cs="Times New Roman"/>
+                <w:sz w:val="26"/>
+                <w:szCs w:val="26"/>
+              </w:rPr>
+            </w:pPr>
+            <w:r>
+              <w:rPr>
+                <w:rFonts w:ascii="Times New Roman" w:hAnsi="Times New Roman" w:cs="Times New Roman"/>
+                <w:sz w:val="26"/>
+                <w:szCs w:val="26"/>
+              </w:rPr>
+              <w:t>ClientID</w:t>
+            </w:r>
+          </w:p>
+        </w:tc>
+        <w:tc>
+          <w:tcPr>
+            <w:tcW w:w="7064" w:type="dxa"/>
+          </w:tcPr>
+          <w:p>
+            <w:pPr>
+              <w:rPr>
+                <w:rFonts w:ascii="Times New Roman" w:hAnsi="Times New Roman" w:cs="Times New Roman"/>
+                <w:sz w:val="26"/>
+                <w:szCs w:val="26"/>
+              </w:rPr>
+            </w:pPr>
+            <w:r>
+              <w:rPr>
+                <w:rFonts w:ascii="Times New Roman" w:hAnsi="Times New Roman" w:cs="Times New Roman"/>
+                <w:sz w:val="26"/>
+                <w:szCs w:val="26"/>
+              </w:rPr>
+              <w:t>Warehouse DB/DataImportClient/ClientID</w:t>
+            </w:r>
+          </w:p>
+        </w:tc>
+      </w:tr>
+      <w:tr>
+        <w:tc>
+          <w:tcPr>
+            <w:tcW w:w="2178" w:type="dxa"/>
+          </w:tcPr>
+          <w:p>
+            <w:pPr>
+              <w:rPr>
+                <w:rFonts w:ascii="Times New Roman" w:hAnsi="Times New Roman" w:cs="Times New Roman"/>
+                <w:sz w:val="26"/>
+                <w:szCs w:val="26"/>
+              </w:rPr>
+            </w:pPr>
+            <w:r>
+              <w:rPr>
+                <w:rFonts w:ascii="Times New Roman" w:hAnsi="Times New Roman" w:cs="Times New Roman"/>
+                <w:sz w:val="26"/>
+                <w:szCs w:val="26"/>
+              </w:rPr>
+              <w:t>Admission Type</w:t>
+            </w:r>
+          </w:p>
+        </w:tc>
+        <w:tc>
+          <w:tcPr>
+            <w:tcW w:w="7064" w:type="dxa"/>
+          </w:tcPr>
+          <w:p>
+            <w:pPr>
+              <w:rPr>
+                <w:rFonts w:ascii="Times New Roman" w:hAnsi="Times New Roman" w:cs="Times New Roman"/>
+                <w:sz w:val="26"/>
+                <w:szCs w:val="26"/>
+              </w:rPr>
+            </w:pPr>
+            <w:r>
+              <w:rPr>
+                <w:rFonts w:ascii="Times New Roman" w:hAnsi="Times New Roman" w:cs="Times New Roman"/>
+                <w:sz w:val="26"/>
+                <w:szCs w:val="26"/>
+              </w:rPr>
+              <w:t>Warehouse DB/Admissions_Types</w:t>
+            </w:r>
+          </w:p>
+        </w:tc>
+      </w:tr>
+      <w:tr>
+        <w:tc>
+          <w:tcPr>
+            <w:tcW w:w="2178" w:type="dxa"/>
+          </w:tcPr>
+          <w:p>
+            <w:pPr>
+              <w:rPr>
+                <w:rFonts w:ascii="Times New Roman" w:hAnsi="Times New Roman" w:cs="Times New Roman"/>
+                <w:sz w:val="26"/>
+                <w:szCs w:val="26"/>
+              </w:rPr>
+            </w:pPr>
+            <w:r>
+              <w:rPr>
+                <w:rFonts w:ascii="Times New Roman" w:hAnsi="Times New Roman" w:cs="Times New Roman"/>
+                <w:sz w:val="26"/>
+                <w:szCs w:val="26"/>
+              </w:rPr>
+              <w:t>Service</w:t>
+            </w:r>
+          </w:p>
+        </w:tc>
+        <w:tc>
+          <w:tcPr>
+            <w:tcW w:w="7064" w:type="dxa"/>
+          </w:tcPr>
+          <w:p>
+            <w:pPr>
+              <w:rPr>
+                <w:rFonts w:ascii="Times New Roman" w:hAnsi="Times New Roman" w:cs="Times New Roman"/>
+                <w:sz w:val="26"/>
+                <w:szCs w:val="26"/>
+              </w:rPr>
+            </w:pPr>
+          </w:p>
+        </w:tc>
+      </w:tr>
+      <w:tr>
+        <w:tc>
+          <w:tcPr>
+            <w:tcW w:w="2178" w:type="dxa"/>
+          </w:tcPr>
+          <w:p>
+            <w:pPr>
+              <w:rPr>
+                <w:rFonts w:ascii="Times New Roman" w:hAnsi="Times New Roman" w:cs="Times New Roman"/>
+                <w:sz w:val="26"/>
+                <w:szCs w:val="26"/>
+              </w:rPr>
+            </w:pPr>
+            <w:r>
+              <w:rPr>
+                <w:rFonts w:ascii="Times New Roman" w:hAnsi="Times New Roman" w:cs="Times New Roman"/>
+                <w:sz w:val="26"/>
+                <w:szCs w:val="26"/>
+              </w:rPr>
+              <w:t>Auth ref no</w:t>
+            </w:r>
+          </w:p>
+        </w:tc>
+        <w:tc>
+          <w:tcPr>
+            <w:tcW w:w="7064" w:type="dxa"/>
+          </w:tcPr>
+          <w:p>
+            <w:pPr>
+              <w:rPr>
+                <w:rFonts w:ascii="Times New Roman" w:hAnsi="Times New Roman" w:cs="Times New Roman"/>
+                <w:sz w:val="26"/>
+                <w:szCs w:val="26"/>
+              </w:rPr>
+            </w:pPr>
+          </w:p>
+        </w:tc>
+      </w:tr>
+      <w:tr>
+        <w:tc>
+          <w:tcPr>
+            <w:tcW w:w="2178" w:type="dxa"/>
+          </w:tcPr>
+          <w:p>
+            <w:pPr>
+              <w:rPr>
+                <w:rFonts w:ascii="Times New Roman" w:hAnsi="Times New Roman" w:cs="Times New Roman"/>
+                <w:sz w:val="26"/>
+                <w:szCs w:val="26"/>
+              </w:rPr>
+            </w:pPr>
+            <w:r>
+              <w:rPr>
+                <w:rFonts w:ascii="Times New Roman" w:hAnsi="Times New Roman" w:cs="Times New Roman"/>
+                <w:sz w:val="26"/>
+                <w:szCs w:val="26"/>
+              </w:rPr>
+              <w:t>Auth begin</w:t>
+            </w:r>
+          </w:p>
+        </w:tc>
+        <w:tc>
+          <w:tcPr>
+            <w:tcW w:w="7064" w:type="dxa"/>
+          </w:tcPr>
+          <w:p>
+            <w:pPr>
+              <w:rPr>
+                <w:rFonts w:ascii="Times New Roman" w:hAnsi="Times New Roman" w:cs="Times New Roman"/>
+                <w:sz w:val="26"/>
+                <w:szCs w:val="26"/>
+              </w:rPr>
+            </w:pPr>
+          </w:p>
+        </w:tc>
+      </w:tr>
+      <w:tr>
+        <w:tc>
+          <w:tcPr>
+            <w:tcW w:w="2178" w:type="dxa"/>
+          </w:tcPr>
+          <w:p>
+            <w:pPr>
+              <w:rPr>
+                <w:rFonts w:ascii="Times New Roman" w:hAnsi="Times New Roman" w:cs="Times New Roman"/>
+                <w:sz w:val="26"/>
+                <w:szCs w:val="26"/>
+              </w:rPr>
+            </w:pPr>
+            <w:r>
+              <w:rPr>
+                <w:rFonts w:ascii="Times New Roman" w:hAnsi="Times New Roman" w:cs="Times New Roman"/>
+                <w:sz w:val="26"/>
+                <w:szCs w:val="26"/>
+              </w:rPr>
+              <w:t>Auth end</w:t>
+            </w:r>
+          </w:p>
+        </w:tc>
+        <w:tc>
+          <w:tcPr>
+            <w:tcW w:w="7064" w:type="dxa"/>
+          </w:tcPr>
+          <w:p>
+            <w:pPr>
+              <w:rPr>
+                <w:rFonts w:ascii="Times New Roman" w:hAnsi="Times New Roman" w:cs="Times New Roman"/>
+                <w:sz w:val="26"/>
+                <w:szCs w:val="26"/>
+              </w:rPr>
+            </w:pPr>
+          </w:p>
+        </w:tc>
+      </w:tr>
+      <w:tr>
+        <w:tc>
+          <w:tcPr>
+            <w:tcW w:w="2178" w:type="dxa"/>
+          </w:tcPr>
+          <w:p>
+            <w:pPr>
+              <w:rPr>
+                <w:rFonts w:ascii="Times New Roman" w:hAnsi="Times New Roman" w:cs="Times New Roman"/>
+                <w:sz w:val="26"/>
+                <w:szCs w:val="26"/>
+              </w:rPr>
+            </w:pPr>
+            <w:r>
+              <w:rPr>
+                <w:rFonts w:ascii="Times New Roman" w:hAnsi="Times New Roman" w:cs="Times New Roman"/>
+                <w:sz w:val="26"/>
+                <w:szCs w:val="26"/>
+              </w:rPr>
+              <w:t>Modified date from</w:t>
+            </w:r>
+          </w:p>
+        </w:tc>
+        <w:tc>
+          <w:tcPr>
+            <w:tcW w:w="7064" w:type="dxa"/>
+          </w:tcPr>
+          <w:p>
+            <w:pPr>
+              <w:rPr>
+                <w:rFonts w:ascii="Times New Roman" w:hAnsi="Times New Roman" w:cs="Times New Roman"/>
+                <w:sz w:val="26"/>
+                <w:szCs w:val="26"/>
+              </w:rPr>
+            </w:pPr>
+          </w:p>
+        </w:tc>
+      </w:tr>
+      <w:tr>
+        <w:tc>
+          <w:tcPr>
+            <w:tcW w:w="2178" w:type="dxa"/>
+          </w:tcPr>
+          <w:p>
+            <w:pPr>
+              <w:rPr>
+                <w:rFonts w:ascii="Times New Roman" w:hAnsi="Times New Roman" w:cs="Times New Roman"/>
+                <w:sz w:val="26"/>
+                <w:szCs w:val="26"/>
+              </w:rPr>
+            </w:pPr>
+            <w:r>
+              <w:rPr>
+                <w:rFonts w:ascii="Times New Roman" w:hAnsi="Times New Roman" w:cs="Times New Roman"/>
+                <w:sz w:val="26"/>
+                <w:szCs w:val="26"/>
+              </w:rPr>
+              <w:t>Modified date to</w:t>
+            </w:r>
+          </w:p>
+        </w:tc>
+        <w:tc>
+          <w:tcPr>
+            <w:tcW w:w="7064" w:type="dxa"/>
+          </w:tcPr>
+          <w:p>
+            <w:pPr>
+              <w:rPr>
+                <w:rFonts w:ascii="Times New Roman" w:hAnsi="Times New Roman" w:cs="Times New Roman"/>
+                <w:sz w:val="26"/>
+                <w:szCs w:val="26"/>
+              </w:rPr>
+            </w:pPr>
+          </w:p>
+        </w:tc>
+      </w:tr>
+    </w:tbl>
+    <w:p/>
     <w:p>
       <w:pPr>
         <w:numPr>
@@ -11192,7 +12947,7 @@
           <w:szCs w:val="24"/>
         </w:rPr>
       </w:pPr>
-      <w:bookmarkStart w:id="23" w:name="_Toc535249180"/>
+      <w:bookmarkStart w:id="22" w:name="_Toc535249180"/>
       <w:r>
         <w:rPr>
           <w:rFonts w:ascii="Times New Roman" w:hAnsi="Times New Roman" w:cs="Times New Roman"/>
@@ -11310,8 +13065,684 @@
         </w:rPr>
         <w:t xml:space="preserve"> Screen review Schedules/Completed visits in HHAX responses</w:t>
       </w:r>
-      <w:bookmarkEnd w:id="23"/>
+      <w:bookmarkEnd w:id="22"/>
     </w:p>
+    <w:tbl>
+      <w:tblPr>
+        <w:tblStyle w:val="TableGrid"/>
+        <w:tblW w:w="0" w:type="auto"/>
+        <w:tblLook w:val="04A0" w:firstRow="1" w:lastRow="0" w:firstColumn="1" w:lastColumn="0" w:noHBand="0" w:noVBand="1"/>
+      </w:tblPr>
+      <w:tblGrid>
+        <w:gridCol w:w="2178"/>
+        <w:gridCol w:w="7064"/>
+      </w:tblGrid>
+      <w:tr>
+        <w:tc>
+          <w:tcPr>
+            <w:tcW w:w="2178" w:type="dxa"/>
+          </w:tcPr>
+          <w:p>
+            <w:pPr>
+              <w:rPr>
+                <w:rFonts w:ascii="Times New Roman" w:hAnsi="Times New Roman" w:cs="Times New Roman"/>
+                <w:sz w:val="26"/>
+                <w:szCs w:val="26"/>
+              </w:rPr>
+            </w:pPr>
+            <w:r>
+              <w:rPr>
+                <w:rFonts w:ascii="Times New Roman" w:hAnsi="Times New Roman" w:cs="Times New Roman"/>
+                <w:sz w:val="26"/>
+                <w:szCs w:val="26"/>
+              </w:rPr>
+              <w:t>Filter</w:t>
+            </w:r>
+          </w:p>
+        </w:tc>
+        <w:tc>
+          <w:tcPr>
+            <w:tcW w:w="7064" w:type="dxa"/>
+          </w:tcPr>
+          <w:p>
+            <w:pPr>
+              <w:rPr>
+                <w:rFonts w:ascii="Times New Roman" w:hAnsi="Times New Roman" w:cs="Times New Roman"/>
+                <w:sz w:val="26"/>
+                <w:szCs w:val="26"/>
+              </w:rPr>
+            </w:pPr>
+            <w:r>
+              <w:rPr>
+                <w:rFonts w:ascii="Times New Roman" w:hAnsi="Times New Roman" w:cs="Times New Roman"/>
+                <w:sz w:val="26"/>
+                <w:szCs w:val="26"/>
+              </w:rPr>
+              <w:t>From</w:t>
+            </w:r>
+          </w:p>
+        </w:tc>
+      </w:tr>
+      <w:tr>
+        <w:tc>
+          <w:tcPr>
+            <w:tcW w:w="2178" w:type="dxa"/>
+          </w:tcPr>
+          <w:p>
+            <w:pPr>
+              <w:rPr>
+                <w:rFonts w:ascii="Times New Roman" w:hAnsi="Times New Roman" w:cs="Times New Roman"/>
+                <w:sz w:val="26"/>
+                <w:szCs w:val="26"/>
+              </w:rPr>
+            </w:pPr>
+            <w:r>
+              <w:rPr>
+                <w:rFonts w:ascii="Times New Roman" w:hAnsi="Times New Roman" w:cs="Times New Roman"/>
+                <w:sz w:val="26"/>
+                <w:szCs w:val="26"/>
+              </w:rPr>
+              <w:t>Jurisdiction</w:t>
+            </w:r>
+          </w:p>
+        </w:tc>
+        <w:tc>
+          <w:tcPr>
+            <w:tcW w:w="7064" w:type="dxa"/>
+          </w:tcPr>
+          <w:p>
+            <w:pPr>
+              <w:rPr>
+                <w:rFonts w:ascii="Times New Roman" w:hAnsi="Times New Roman" w:cs="Times New Roman"/>
+                <w:sz w:val="26"/>
+                <w:szCs w:val="26"/>
+              </w:rPr>
+            </w:pPr>
+            <w:r>
+              <w:rPr>
+                <w:rFonts w:ascii="Times New Roman" w:hAnsi="Times New Roman" w:cs="Times New Roman"/>
+                <w:sz w:val="26"/>
+                <w:szCs w:val="26"/>
+              </w:rPr>
+              <w:t>Distinct JurisdictionID in WarehouseDB/DataImportClient/JurisdictionID.</w:t>
+            </w:r>
+          </w:p>
+        </w:tc>
+      </w:tr>
+      <w:tr>
+        <w:tc>
+          <w:tcPr>
+            <w:tcW w:w="2178" w:type="dxa"/>
+          </w:tcPr>
+          <w:p>
+            <w:pPr>
+              <w:rPr>
+                <w:rFonts w:ascii="Times New Roman" w:hAnsi="Times New Roman" w:cs="Times New Roman"/>
+                <w:sz w:val="26"/>
+                <w:szCs w:val="26"/>
+              </w:rPr>
+            </w:pPr>
+            <w:r>
+              <w:rPr>
+                <w:rFonts w:ascii="Times New Roman" w:hAnsi="Times New Roman" w:cs="Times New Roman"/>
+                <w:sz w:val="26"/>
+                <w:szCs w:val="26"/>
+              </w:rPr>
+              <w:t>Agency</w:t>
+            </w:r>
+          </w:p>
+        </w:tc>
+        <w:tc>
+          <w:tcPr>
+            <w:tcW w:w="7064" w:type="dxa"/>
+          </w:tcPr>
+          <w:p>
+            <w:pPr>
+              <w:rPr>
+                <w:rFonts w:ascii="Times New Roman" w:hAnsi="Times New Roman" w:cs="Times New Roman"/>
+                <w:sz w:val="26"/>
+                <w:szCs w:val="26"/>
+              </w:rPr>
+            </w:pPr>
+            <w:r>
+              <w:rPr>
+                <w:rFonts w:ascii="Times New Roman" w:hAnsi="Times New Roman" w:cs="Times New Roman"/>
+                <w:sz w:val="26"/>
+                <w:szCs w:val="26"/>
+              </w:rPr>
+              <w:t>NHOMEADMIN51/Agency/AgencyName – filtered by AgencyGroupID (selected Warehouse DB)</w:t>
+            </w:r>
+          </w:p>
+        </w:tc>
+      </w:tr>
+      <w:tr>
+        <w:tc>
+          <w:tcPr>
+            <w:tcW w:w="2178" w:type="dxa"/>
+          </w:tcPr>
+          <w:p>
+            <w:pPr>
+              <w:rPr>
+                <w:rFonts w:ascii="Times New Roman" w:hAnsi="Times New Roman" w:cs="Times New Roman"/>
+                <w:sz w:val="26"/>
+                <w:szCs w:val="26"/>
+              </w:rPr>
+            </w:pPr>
+            <w:r>
+              <w:rPr>
+                <w:rFonts w:ascii="Times New Roman" w:hAnsi="Times New Roman" w:cs="Times New Roman"/>
+                <w:sz w:val="26"/>
+                <w:szCs w:val="26"/>
+              </w:rPr>
+              <w:t>Client first name</w:t>
+            </w:r>
+          </w:p>
+        </w:tc>
+        <w:tc>
+          <w:tcPr>
+            <w:tcW w:w="7064" w:type="dxa"/>
+          </w:tcPr>
+          <w:p>
+            <w:pPr>
+              <w:rPr>
+                <w:rFonts w:ascii="Times New Roman" w:hAnsi="Times New Roman" w:cs="Times New Roman"/>
+                <w:sz w:val="26"/>
+                <w:szCs w:val="26"/>
+              </w:rPr>
+            </w:pPr>
+            <w:r>
+              <w:rPr>
+                <w:rFonts w:ascii="Times New Roman" w:hAnsi="Times New Roman" w:cs="Times New Roman"/>
+                <w:sz w:val="26"/>
+                <w:szCs w:val="26"/>
+              </w:rPr>
+              <w:t>Warehouse DB/DataImportClient/entFirstName</w:t>
+            </w:r>
+          </w:p>
+        </w:tc>
+      </w:tr>
+      <w:tr>
+        <w:tc>
+          <w:tcPr>
+            <w:tcW w:w="2178" w:type="dxa"/>
+          </w:tcPr>
+          <w:p>
+            <w:pPr>
+              <w:rPr>
+                <w:rFonts w:ascii="Times New Roman" w:hAnsi="Times New Roman" w:cs="Times New Roman"/>
+                <w:sz w:val="26"/>
+                <w:szCs w:val="26"/>
+              </w:rPr>
+            </w:pPr>
+            <w:r>
+              <w:rPr>
+                <w:rFonts w:ascii="Times New Roman" w:hAnsi="Times New Roman" w:cs="Times New Roman"/>
+                <w:sz w:val="26"/>
+                <w:szCs w:val="26"/>
+              </w:rPr>
+              <w:t>Client last name</w:t>
+            </w:r>
+          </w:p>
+        </w:tc>
+        <w:tc>
+          <w:tcPr>
+            <w:tcW w:w="7064" w:type="dxa"/>
+          </w:tcPr>
+          <w:p>
+            <w:pPr>
+              <w:rPr>
+                <w:rFonts w:ascii="Times New Roman" w:hAnsi="Times New Roman" w:cs="Times New Roman"/>
+                <w:sz w:val="26"/>
+                <w:szCs w:val="26"/>
+              </w:rPr>
+            </w:pPr>
+            <w:r>
+              <w:rPr>
+                <w:rFonts w:ascii="Times New Roman" w:hAnsi="Times New Roman" w:cs="Times New Roman"/>
+                <w:sz w:val="26"/>
+                <w:szCs w:val="26"/>
+              </w:rPr>
+              <w:t>Warehouse DB/DataImportClient/entLastName</w:t>
+            </w:r>
+          </w:p>
+        </w:tc>
+      </w:tr>
+      <w:tr>
+        <w:tc>
+          <w:tcPr>
+            <w:tcW w:w="2178" w:type="dxa"/>
+          </w:tcPr>
+          <w:p>
+            <w:pPr>
+              <w:rPr>
+                <w:rFonts w:ascii="Times New Roman" w:hAnsi="Times New Roman" w:cs="Times New Roman"/>
+                <w:sz w:val="26"/>
+                <w:szCs w:val="26"/>
+              </w:rPr>
+            </w:pPr>
+            <w:r>
+              <w:rPr>
+                <w:rFonts w:ascii="Times New Roman" w:hAnsi="Times New Roman" w:cs="Times New Roman"/>
+                <w:sz w:val="26"/>
+                <w:szCs w:val="26"/>
+              </w:rPr>
+              <w:t>ClientID</w:t>
+            </w:r>
+          </w:p>
+        </w:tc>
+        <w:tc>
+          <w:tcPr>
+            <w:tcW w:w="7064" w:type="dxa"/>
+          </w:tcPr>
+          <w:p>
+            <w:pPr>
+              <w:rPr>
+                <w:rFonts w:ascii="Times New Roman" w:hAnsi="Times New Roman" w:cs="Times New Roman"/>
+                <w:sz w:val="26"/>
+                <w:szCs w:val="26"/>
+              </w:rPr>
+            </w:pPr>
+            <w:r>
+              <w:rPr>
+                <w:rFonts w:ascii="Times New Roman" w:hAnsi="Times New Roman" w:cs="Times New Roman"/>
+                <w:sz w:val="26"/>
+                <w:szCs w:val="26"/>
+              </w:rPr>
+              <w:t>Warehouse DB/DataImportClient/ClientID</w:t>
+            </w:r>
+          </w:p>
+        </w:tc>
+      </w:tr>
+      <w:tr>
+        <w:tc>
+          <w:tcPr>
+            <w:tcW w:w="2178" w:type="dxa"/>
+          </w:tcPr>
+          <w:p>
+            <w:pPr>
+              <w:rPr>
+                <w:rFonts w:ascii="Times New Roman" w:hAnsi="Times New Roman" w:cs="Times New Roman"/>
+                <w:sz w:val="26"/>
+                <w:szCs w:val="26"/>
+              </w:rPr>
+            </w:pPr>
+            <w:r>
+              <w:rPr>
+                <w:rFonts w:ascii="Times New Roman" w:hAnsi="Times New Roman" w:cs="Times New Roman"/>
+                <w:sz w:val="26"/>
+                <w:szCs w:val="26"/>
+              </w:rPr>
+              <w:t>Caregiver first name</w:t>
+            </w:r>
+          </w:p>
+        </w:tc>
+        <w:tc>
+          <w:tcPr>
+            <w:tcW w:w="7064" w:type="dxa"/>
+          </w:tcPr>
+          <w:p>
+            <w:pPr>
+              <w:rPr>
+                <w:rFonts w:ascii="Times New Roman" w:hAnsi="Times New Roman" w:cs="Times New Roman"/>
+                <w:sz w:val="26"/>
+                <w:szCs w:val="26"/>
+              </w:rPr>
+            </w:pPr>
+          </w:p>
+        </w:tc>
+      </w:tr>
+      <w:tr>
+        <w:tc>
+          <w:tcPr>
+            <w:tcW w:w="2178" w:type="dxa"/>
+          </w:tcPr>
+          <w:p>
+            <w:pPr>
+              <w:rPr>
+                <w:rFonts w:ascii="Times New Roman" w:hAnsi="Times New Roman" w:cs="Times New Roman"/>
+                <w:sz w:val="26"/>
+                <w:szCs w:val="26"/>
+              </w:rPr>
+            </w:pPr>
+            <w:r>
+              <w:rPr>
+                <w:rFonts w:ascii="Times New Roman" w:hAnsi="Times New Roman" w:cs="Times New Roman"/>
+                <w:sz w:val="26"/>
+                <w:szCs w:val="26"/>
+              </w:rPr>
+              <w:t>Caregiver last name</w:t>
+            </w:r>
+          </w:p>
+        </w:tc>
+        <w:tc>
+          <w:tcPr>
+            <w:tcW w:w="7064" w:type="dxa"/>
+          </w:tcPr>
+          <w:p>
+            <w:pPr>
+              <w:rPr>
+                <w:rFonts w:ascii="Times New Roman" w:hAnsi="Times New Roman" w:cs="Times New Roman"/>
+                <w:sz w:val="26"/>
+                <w:szCs w:val="26"/>
+              </w:rPr>
+            </w:pPr>
+          </w:p>
+        </w:tc>
+      </w:tr>
+      <w:tr>
+        <w:tc>
+          <w:tcPr>
+            <w:tcW w:w="2178" w:type="dxa"/>
+          </w:tcPr>
+          <w:p>
+            <w:pPr>
+              <w:rPr>
+                <w:rFonts w:ascii="Times New Roman" w:hAnsi="Times New Roman" w:cs="Times New Roman"/>
+                <w:sz w:val="26"/>
+                <w:szCs w:val="26"/>
+              </w:rPr>
+            </w:pPr>
+            <w:r>
+              <w:rPr>
+                <w:rFonts w:ascii="Times New Roman" w:hAnsi="Times New Roman" w:cs="Times New Roman"/>
+                <w:sz w:val="26"/>
+                <w:szCs w:val="26"/>
+              </w:rPr>
+              <w:t>Caregiver ID</w:t>
+            </w:r>
+          </w:p>
+        </w:tc>
+        <w:tc>
+          <w:tcPr>
+            <w:tcW w:w="7064" w:type="dxa"/>
+          </w:tcPr>
+          <w:p>
+            <w:pPr>
+              <w:rPr>
+                <w:rFonts w:ascii="Times New Roman" w:hAnsi="Times New Roman" w:cs="Times New Roman"/>
+                <w:sz w:val="26"/>
+                <w:szCs w:val="26"/>
+              </w:rPr>
+            </w:pPr>
+          </w:p>
+        </w:tc>
+      </w:tr>
+      <w:tr>
+        <w:tc>
+          <w:tcPr>
+            <w:tcW w:w="2178" w:type="dxa"/>
+          </w:tcPr>
+          <w:p>
+            <w:pPr>
+              <w:rPr>
+                <w:rFonts w:ascii="Times New Roman" w:hAnsi="Times New Roman" w:cs="Times New Roman"/>
+                <w:sz w:val="26"/>
+                <w:szCs w:val="26"/>
+              </w:rPr>
+            </w:pPr>
+            <w:r>
+              <w:rPr>
+                <w:rFonts w:ascii="Times New Roman" w:hAnsi="Times New Roman" w:cs="Times New Roman"/>
+                <w:sz w:val="26"/>
+                <w:szCs w:val="26"/>
+              </w:rPr>
+              <w:t>SchedID</w:t>
+            </w:r>
+          </w:p>
+        </w:tc>
+        <w:tc>
+          <w:tcPr>
+            <w:tcW w:w="7064" w:type="dxa"/>
+          </w:tcPr>
+          <w:p>
+            <w:pPr>
+              <w:rPr>
+                <w:rFonts w:ascii="Times New Roman" w:hAnsi="Times New Roman" w:cs="Times New Roman"/>
+                <w:sz w:val="26"/>
+                <w:szCs w:val="26"/>
+              </w:rPr>
+            </w:pPr>
+            <w:r>
+              <w:rPr>
+                <w:rFonts w:ascii="Times New Roman" w:hAnsi="Times New Roman" w:cs="Times New Roman"/>
+                <w:sz w:val="26"/>
+                <w:szCs w:val="26"/>
+              </w:rPr>
+              <w:t>Warehouse DB/Admissions_Types</w:t>
+            </w:r>
+          </w:p>
+        </w:tc>
+      </w:tr>
+      <w:tr>
+        <w:tc>
+          <w:tcPr>
+            <w:tcW w:w="2178" w:type="dxa"/>
+          </w:tcPr>
+          <w:p>
+            <w:pPr>
+              <w:rPr>
+                <w:rFonts w:ascii="Times New Roman" w:hAnsi="Times New Roman" w:cs="Times New Roman"/>
+                <w:sz w:val="26"/>
+                <w:szCs w:val="26"/>
+              </w:rPr>
+            </w:pPr>
+            <w:r>
+              <w:rPr>
+                <w:rFonts w:ascii="Times New Roman" w:hAnsi="Times New Roman" w:cs="Times New Roman"/>
+                <w:sz w:val="26"/>
+                <w:szCs w:val="26"/>
+              </w:rPr>
+              <w:t>Service</w:t>
+            </w:r>
+          </w:p>
+        </w:tc>
+        <w:tc>
+          <w:tcPr>
+            <w:tcW w:w="7064" w:type="dxa"/>
+          </w:tcPr>
+          <w:p>
+            <w:pPr>
+              <w:rPr>
+                <w:rFonts w:ascii="Times New Roman" w:hAnsi="Times New Roman" w:cs="Times New Roman"/>
+                <w:sz w:val="26"/>
+                <w:szCs w:val="26"/>
+              </w:rPr>
+            </w:pPr>
+          </w:p>
+        </w:tc>
+      </w:tr>
+      <w:tr>
+        <w:tc>
+          <w:tcPr>
+            <w:tcW w:w="2178" w:type="dxa"/>
+          </w:tcPr>
+          <w:p>
+            <w:pPr>
+              <w:rPr>
+                <w:rFonts w:ascii="Times New Roman" w:hAnsi="Times New Roman" w:cs="Times New Roman"/>
+                <w:sz w:val="26"/>
+                <w:szCs w:val="26"/>
+              </w:rPr>
+            </w:pPr>
+            <w:r>
+              <w:rPr>
+                <w:rFonts w:ascii="Times New Roman" w:hAnsi="Times New Roman" w:cs="Times New Roman"/>
+                <w:sz w:val="26"/>
+                <w:szCs w:val="26"/>
+              </w:rPr>
+              <w:t>Schedule date from</w:t>
+            </w:r>
+          </w:p>
+        </w:tc>
+        <w:tc>
+          <w:tcPr>
+            <w:tcW w:w="7064" w:type="dxa"/>
+          </w:tcPr>
+          <w:p>
+            <w:pPr>
+              <w:rPr>
+                <w:rFonts w:ascii="Times New Roman" w:hAnsi="Times New Roman" w:cs="Times New Roman"/>
+                <w:sz w:val="26"/>
+                <w:szCs w:val="26"/>
+              </w:rPr>
+            </w:pPr>
+          </w:p>
+        </w:tc>
+      </w:tr>
+      <w:tr>
+        <w:tc>
+          <w:tcPr>
+            <w:tcW w:w="2178" w:type="dxa"/>
+          </w:tcPr>
+          <w:p>
+            <w:pPr>
+              <w:rPr>
+                <w:rFonts w:ascii="Times New Roman" w:hAnsi="Times New Roman" w:cs="Times New Roman"/>
+                <w:sz w:val="26"/>
+                <w:szCs w:val="26"/>
+              </w:rPr>
+            </w:pPr>
+            <w:r>
+              <w:rPr>
+                <w:rFonts w:ascii="Times New Roman" w:hAnsi="Times New Roman" w:cs="Times New Roman"/>
+                <w:sz w:val="26"/>
+                <w:szCs w:val="26"/>
+              </w:rPr>
+              <w:t>Schedule date to</w:t>
+            </w:r>
+          </w:p>
+        </w:tc>
+        <w:tc>
+          <w:tcPr>
+            <w:tcW w:w="7064" w:type="dxa"/>
+          </w:tcPr>
+          <w:p>
+            <w:pPr>
+              <w:rPr>
+                <w:rFonts w:ascii="Times New Roman" w:hAnsi="Times New Roman" w:cs="Times New Roman"/>
+                <w:sz w:val="26"/>
+                <w:szCs w:val="26"/>
+              </w:rPr>
+            </w:pPr>
+          </w:p>
+        </w:tc>
+      </w:tr>
+      <w:tr>
+        <w:tc>
+          <w:tcPr>
+            <w:tcW w:w="2178" w:type="dxa"/>
+          </w:tcPr>
+          <w:p>
+            <w:pPr>
+              <w:rPr>
+                <w:rFonts w:ascii="Times New Roman" w:hAnsi="Times New Roman" w:cs="Times New Roman"/>
+                <w:sz w:val="26"/>
+                <w:szCs w:val="26"/>
+              </w:rPr>
+            </w:pPr>
+            <w:r>
+              <w:rPr>
+                <w:rFonts w:ascii="Times New Roman" w:hAnsi="Times New Roman" w:cs="Times New Roman"/>
+                <w:sz w:val="26"/>
+                <w:szCs w:val="26"/>
+              </w:rPr>
+              <w:t>Time start</w:t>
+            </w:r>
+          </w:p>
+        </w:tc>
+        <w:tc>
+          <w:tcPr>
+            <w:tcW w:w="7064" w:type="dxa"/>
+          </w:tcPr>
+          <w:p>
+            <w:pPr>
+              <w:rPr>
+                <w:rFonts w:ascii="Times New Roman" w:hAnsi="Times New Roman" w:cs="Times New Roman"/>
+                <w:sz w:val="26"/>
+                <w:szCs w:val="26"/>
+              </w:rPr>
+            </w:pPr>
+          </w:p>
+        </w:tc>
+      </w:tr>
+      <w:tr>
+        <w:tc>
+          <w:tcPr>
+            <w:tcW w:w="2178" w:type="dxa"/>
+          </w:tcPr>
+          <w:p>
+            <w:pPr>
+              <w:rPr>
+                <w:rFonts w:ascii="Times New Roman" w:hAnsi="Times New Roman" w:cs="Times New Roman"/>
+                <w:sz w:val="26"/>
+                <w:szCs w:val="26"/>
+              </w:rPr>
+            </w:pPr>
+            <w:r>
+              <w:rPr>
+                <w:rFonts w:ascii="Times New Roman" w:hAnsi="Times New Roman" w:cs="Times New Roman"/>
+                <w:sz w:val="26"/>
+                <w:szCs w:val="26"/>
+              </w:rPr>
+              <w:t>Time end</w:t>
+            </w:r>
+          </w:p>
+        </w:tc>
+        <w:tc>
+          <w:tcPr>
+            <w:tcW w:w="7064" w:type="dxa"/>
+          </w:tcPr>
+          <w:p>
+            <w:pPr>
+              <w:rPr>
+                <w:rFonts w:ascii="Times New Roman" w:hAnsi="Times New Roman" w:cs="Times New Roman"/>
+                <w:sz w:val="26"/>
+                <w:szCs w:val="26"/>
+              </w:rPr>
+            </w:pPr>
+          </w:p>
+        </w:tc>
+      </w:tr>
+      <w:tr>
+        <w:tc>
+          <w:tcPr>
+            <w:tcW w:w="2178" w:type="dxa"/>
+          </w:tcPr>
+          <w:p>
+            <w:pPr>
+              <w:rPr>
+                <w:rFonts w:ascii="Times New Roman" w:hAnsi="Times New Roman" w:cs="Times New Roman"/>
+                <w:sz w:val="26"/>
+                <w:szCs w:val="26"/>
+              </w:rPr>
+            </w:pPr>
+            <w:r>
+              <w:rPr>
+                <w:rFonts w:ascii="Times New Roman" w:hAnsi="Times New Roman" w:cs="Times New Roman"/>
+                <w:sz w:val="26"/>
+                <w:szCs w:val="26"/>
+              </w:rPr>
+              <w:t>Is completed</w:t>
+            </w:r>
+          </w:p>
+        </w:tc>
+        <w:tc>
+          <w:tcPr>
+            <w:tcW w:w="7064" w:type="dxa"/>
+          </w:tcPr>
+          <w:p>
+            <w:pPr>
+              <w:rPr>
+                <w:rFonts w:ascii="Times New Roman" w:hAnsi="Times New Roman" w:cs="Times New Roman"/>
+                <w:sz w:val="26"/>
+                <w:szCs w:val="26"/>
+              </w:rPr>
+            </w:pPr>
+          </w:p>
+        </w:tc>
+      </w:tr>
+    </w:tbl>
+    <w:p/>
     <w:p>
       <w:pPr>
         <w:numPr>
@@ -11434,7 +13865,7 @@
           <w:szCs w:val="24"/>
         </w:rPr>
       </w:pPr>
-      <w:bookmarkStart w:id="24" w:name="_Toc535249181"/>
+      <w:bookmarkStart w:id="23" w:name="_Toc535249181"/>
       <w:r>
         <w:rPr>
           <w:rFonts w:ascii="Times New Roman" w:hAnsi="Times New Roman" w:cs="Times New Roman"/>
@@ -11552,8 +13983,456 @@
         </w:rPr>
         <w:t xml:space="preserve"> Screen review Billing Visits in HHAX responses</w:t>
       </w:r>
-      <w:bookmarkEnd w:id="24"/>
+      <w:bookmarkEnd w:id="23"/>
     </w:p>
+    <w:tbl>
+      <w:tblPr>
+        <w:tblStyle w:val="TableGrid"/>
+        <w:tblW w:w="0" w:type="auto"/>
+        <w:tblLook w:val="04A0" w:firstRow="1" w:lastRow="0" w:firstColumn="1" w:lastColumn="0" w:noHBand="0" w:noVBand="1"/>
+      </w:tblPr>
+      <w:tblGrid>
+        <w:gridCol w:w="2178"/>
+        <w:gridCol w:w="7064"/>
+      </w:tblGrid>
+      <w:tr>
+        <w:tc>
+          <w:tcPr>
+            <w:tcW w:w="2178" w:type="dxa"/>
+          </w:tcPr>
+          <w:p>
+            <w:pPr>
+              <w:rPr>
+                <w:rFonts w:ascii="Times New Roman" w:hAnsi="Times New Roman" w:cs="Times New Roman"/>
+                <w:sz w:val="26"/>
+                <w:szCs w:val="26"/>
+              </w:rPr>
+            </w:pPr>
+            <w:r>
+              <w:rPr>
+                <w:rFonts w:ascii="Times New Roman" w:hAnsi="Times New Roman" w:cs="Times New Roman"/>
+                <w:sz w:val="26"/>
+                <w:szCs w:val="26"/>
+              </w:rPr>
+              <w:t>Filter</w:t>
+            </w:r>
+          </w:p>
+        </w:tc>
+        <w:tc>
+          <w:tcPr>
+            <w:tcW w:w="7064" w:type="dxa"/>
+          </w:tcPr>
+          <w:p>
+            <w:pPr>
+              <w:rPr>
+                <w:rFonts w:ascii="Times New Roman" w:hAnsi="Times New Roman" w:cs="Times New Roman"/>
+                <w:sz w:val="26"/>
+                <w:szCs w:val="26"/>
+              </w:rPr>
+            </w:pPr>
+            <w:r>
+              <w:rPr>
+                <w:rFonts w:ascii="Times New Roman" w:hAnsi="Times New Roman" w:cs="Times New Roman"/>
+                <w:sz w:val="26"/>
+                <w:szCs w:val="26"/>
+              </w:rPr>
+              <w:t>From</w:t>
+            </w:r>
+          </w:p>
+        </w:tc>
+      </w:tr>
+      <w:tr>
+        <w:tc>
+          <w:tcPr>
+            <w:tcW w:w="2178" w:type="dxa"/>
+          </w:tcPr>
+          <w:p>
+            <w:pPr>
+              <w:rPr>
+                <w:rFonts w:ascii="Times New Roman" w:hAnsi="Times New Roman" w:cs="Times New Roman"/>
+                <w:sz w:val="26"/>
+                <w:szCs w:val="26"/>
+              </w:rPr>
+            </w:pPr>
+            <w:r>
+              <w:rPr>
+                <w:rFonts w:ascii="Times New Roman" w:hAnsi="Times New Roman" w:cs="Times New Roman"/>
+                <w:sz w:val="26"/>
+                <w:szCs w:val="26"/>
+              </w:rPr>
+              <w:t>Jurisdiction</w:t>
+            </w:r>
+          </w:p>
+        </w:tc>
+        <w:tc>
+          <w:tcPr>
+            <w:tcW w:w="7064" w:type="dxa"/>
+          </w:tcPr>
+          <w:p>
+            <w:pPr>
+              <w:rPr>
+                <w:rFonts w:ascii="Times New Roman" w:hAnsi="Times New Roman" w:cs="Times New Roman"/>
+                <w:sz w:val="26"/>
+                <w:szCs w:val="26"/>
+              </w:rPr>
+            </w:pPr>
+            <w:r>
+              <w:rPr>
+                <w:rFonts w:ascii="Times New Roman" w:hAnsi="Times New Roman" w:cs="Times New Roman"/>
+                <w:sz w:val="26"/>
+                <w:szCs w:val="26"/>
+              </w:rPr>
+              <w:t>Distinct JurisdictionID in WarehouseDB/DataImportClient/JurisdictionID.</w:t>
+            </w:r>
+          </w:p>
+        </w:tc>
+      </w:tr>
+      <w:tr>
+        <w:tc>
+          <w:tcPr>
+            <w:tcW w:w="2178" w:type="dxa"/>
+          </w:tcPr>
+          <w:p>
+            <w:pPr>
+              <w:rPr>
+                <w:rFonts w:ascii="Times New Roman" w:hAnsi="Times New Roman" w:cs="Times New Roman"/>
+                <w:sz w:val="26"/>
+                <w:szCs w:val="26"/>
+              </w:rPr>
+            </w:pPr>
+            <w:r>
+              <w:rPr>
+                <w:rFonts w:ascii="Times New Roman" w:hAnsi="Times New Roman" w:cs="Times New Roman"/>
+                <w:sz w:val="26"/>
+                <w:szCs w:val="26"/>
+              </w:rPr>
+              <w:t>Agency</w:t>
+            </w:r>
+          </w:p>
+        </w:tc>
+        <w:tc>
+          <w:tcPr>
+            <w:tcW w:w="7064" w:type="dxa"/>
+          </w:tcPr>
+          <w:p>
+            <w:pPr>
+              <w:rPr>
+                <w:rFonts w:ascii="Times New Roman" w:hAnsi="Times New Roman" w:cs="Times New Roman"/>
+                <w:sz w:val="26"/>
+                <w:szCs w:val="26"/>
+              </w:rPr>
+            </w:pPr>
+            <w:r>
+              <w:rPr>
+                <w:rFonts w:ascii="Times New Roman" w:hAnsi="Times New Roman" w:cs="Times New Roman"/>
+                <w:sz w:val="26"/>
+                <w:szCs w:val="26"/>
+              </w:rPr>
+              <w:t>NHOMEADMIN51/Agency/AgencyName – filtered by AgencyGroupID (selected Warehouse DB)</w:t>
+            </w:r>
+          </w:p>
+        </w:tc>
+      </w:tr>
+      <w:tr>
+        <w:tc>
+          <w:tcPr>
+            <w:tcW w:w="2178" w:type="dxa"/>
+          </w:tcPr>
+          <w:p>
+            <w:pPr>
+              <w:rPr>
+                <w:rFonts w:ascii="Times New Roman" w:hAnsi="Times New Roman" w:cs="Times New Roman"/>
+                <w:sz w:val="26"/>
+                <w:szCs w:val="26"/>
+              </w:rPr>
+            </w:pPr>
+            <w:r>
+              <w:rPr>
+                <w:rFonts w:ascii="Times New Roman" w:hAnsi="Times New Roman" w:cs="Times New Roman"/>
+                <w:sz w:val="26"/>
+                <w:szCs w:val="26"/>
+              </w:rPr>
+              <w:t>Client first name</w:t>
+            </w:r>
+          </w:p>
+        </w:tc>
+        <w:tc>
+          <w:tcPr>
+            <w:tcW w:w="7064" w:type="dxa"/>
+          </w:tcPr>
+          <w:p>
+            <w:pPr>
+              <w:rPr>
+                <w:rFonts w:ascii="Times New Roman" w:hAnsi="Times New Roman" w:cs="Times New Roman"/>
+                <w:sz w:val="26"/>
+                <w:szCs w:val="26"/>
+              </w:rPr>
+            </w:pPr>
+            <w:r>
+              <w:rPr>
+                <w:rFonts w:ascii="Times New Roman" w:hAnsi="Times New Roman" w:cs="Times New Roman"/>
+                <w:sz w:val="26"/>
+                <w:szCs w:val="26"/>
+              </w:rPr>
+              <w:t>Warehouse DB/DataImportClient/entFirstName</w:t>
+            </w:r>
+          </w:p>
+        </w:tc>
+      </w:tr>
+      <w:tr>
+        <w:tc>
+          <w:tcPr>
+            <w:tcW w:w="2178" w:type="dxa"/>
+          </w:tcPr>
+          <w:p>
+            <w:pPr>
+              <w:rPr>
+                <w:rFonts w:ascii="Times New Roman" w:hAnsi="Times New Roman" w:cs="Times New Roman"/>
+                <w:sz w:val="26"/>
+                <w:szCs w:val="26"/>
+              </w:rPr>
+            </w:pPr>
+            <w:r>
+              <w:rPr>
+                <w:rFonts w:ascii="Times New Roman" w:hAnsi="Times New Roman" w:cs="Times New Roman"/>
+                <w:sz w:val="26"/>
+                <w:szCs w:val="26"/>
+              </w:rPr>
+              <w:t>Client last name</w:t>
+            </w:r>
+          </w:p>
+        </w:tc>
+        <w:tc>
+          <w:tcPr>
+            <w:tcW w:w="7064" w:type="dxa"/>
+          </w:tcPr>
+          <w:p>
+            <w:pPr>
+              <w:rPr>
+                <w:rFonts w:ascii="Times New Roman" w:hAnsi="Times New Roman" w:cs="Times New Roman"/>
+                <w:sz w:val="26"/>
+                <w:szCs w:val="26"/>
+              </w:rPr>
+            </w:pPr>
+            <w:r>
+              <w:rPr>
+                <w:rFonts w:ascii="Times New Roman" w:hAnsi="Times New Roman" w:cs="Times New Roman"/>
+                <w:sz w:val="26"/>
+                <w:szCs w:val="26"/>
+              </w:rPr>
+              <w:t>Warehouse DB/DataImportClient/entLastName</w:t>
+            </w:r>
+          </w:p>
+        </w:tc>
+      </w:tr>
+      <w:tr>
+        <w:tc>
+          <w:tcPr>
+            <w:tcW w:w="2178" w:type="dxa"/>
+          </w:tcPr>
+          <w:p>
+            <w:pPr>
+              <w:rPr>
+                <w:rFonts w:ascii="Times New Roman" w:hAnsi="Times New Roman" w:cs="Times New Roman"/>
+                <w:sz w:val="26"/>
+                <w:szCs w:val="26"/>
+              </w:rPr>
+            </w:pPr>
+            <w:r>
+              <w:rPr>
+                <w:rFonts w:ascii="Times New Roman" w:hAnsi="Times New Roman" w:cs="Times New Roman"/>
+                <w:sz w:val="26"/>
+                <w:szCs w:val="26"/>
+              </w:rPr>
+              <w:t>ClientID</w:t>
+            </w:r>
+          </w:p>
+        </w:tc>
+        <w:tc>
+          <w:tcPr>
+            <w:tcW w:w="7064" w:type="dxa"/>
+          </w:tcPr>
+          <w:p>
+            <w:pPr>
+              <w:rPr>
+                <w:rFonts w:ascii="Times New Roman" w:hAnsi="Times New Roman" w:cs="Times New Roman"/>
+                <w:sz w:val="26"/>
+                <w:szCs w:val="26"/>
+              </w:rPr>
+            </w:pPr>
+            <w:r>
+              <w:rPr>
+                <w:rFonts w:ascii="Times New Roman" w:hAnsi="Times New Roman" w:cs="Times New Roman"/>
+                <w:sz w:val="26"/>
+                <w:szCs w:val="26"/>
+              </w:rPr>
+              <w:t>Warehouse DB/DataImportClient/ClientID</w:t>
+            </w:r>
+          </w:p>
+        </w:tc>
+      </w:tr>
+      <w:tr>
+        <w:tc>
+          <w:tcPr>
+            <w:tcW w:w="2178" w:type="dxa"/>
+          </w:tcPr>
+          <w:p>
+            <w:pPr>
+              <w:rPr>
+                <w:rFonts w:ascii="Times New Roman" w:hAnsi="Times New Roman" w:cs="Times New Roman"/>
+                <w:sz w:val="26"/>
+                <w:szCs w:val="26"/>
+              </w:rPr>
+            </w:pPr>
+            <w:r>
+              <w:rPr>
+                <w:rFonts w:ascii="Times New Roman" w:hAnsi="Times New Roman" w:cs="Times New Roman"/>
+                <w:sz w:val="26"/>
+                <w:szCs w:val="26"/>
+              </w:rPr>
+              <w:t>Billing SchedID</w:t>
+            </w:r>
+          </w:p>
+        </w:tc>
+        <w:tc>
+          <w:tcPr>
+            <w:tcW w:w="7064" w:type="dxa"/>
+          </w:tcPr>
+          <w:p>
+            <w:pPr>
+              <w:rPr>
+                <w:rFonts w:ascii="Times New Roman" w:hAnsi="Times New Roman" w:cs="Times New Roman"/>
+                <w:sz w:val="26"/>
+                <w:szCs w:val="26"/>
+              </w:rPr>
+            </w:pPr>
+            <w:r>
+              <w:rPr>
+                <w:rFonts w:ascii="Times New Roman" w:hAnsi="Times New Roman" w:cs="Times New Roman"/>
+                <w:sz w:val="26"/>
+                <w:szCs w:val="26"/>
+              </w:rPr>
+              <w:t>Warehouse DB/Admissions_Types</w:t>
+            </w:r>
+          </w:p>
+        </w:tc>
+      </w:tr>
+      <w:tr>
+        <w:tc>
+          <w:tcPr>
+            <w:tcW w:w="2178" w:type="dxa"/>
+          </w:tcPr>
+          <w:p>
+            <w:pPr>
+              <w:rPr>
+                <w:rFonts w:ascii="Times New Roman" w:hAnsi="Times New Roman" w:cs="Times New Roman"/>
+                <w:sz w:val="26"/>
+                <w:szCs w:val="26"/>
+              </w:rPr>
+            </w:pPr>
+            <w:r>
+              <w:rPr>
+                <w:rFonts w:ascii="Times New Roman" w:hAnsi="Times New Roman" w:cs="Times New Roman"/>
+                <w:sz w:val="26"/>
+                <w:szCs w:val="26"/>
+              </w:rPr>
+              <w:t>Invoice number</w:t>
+            </w:r>
+          </w:p>
+        </w:tc>
+        <w:tc>
+          <w:tcPr>
+            <w:tcW w:w="7064" w:type="dxa"/>
+          </w:tcPr>
+          <w:p>
+            <w:pPr>
+              <w:rPr>
+                <w:rFonts w:ascii="Times New Roman" w:hAnsi="Times New Roman" w:cs="Times New Roman"/>
+                <w:sz w:val="26"/>
+                <w:szCs w:val="26"/>
+              </w:rPr>
+            </w:pPr>
+          </w:p>
+        </w:tc>
+      </w:tr>
+      <w:tr>
+        <w:tc>
+          <w:tcPr>
+            <w:tcW w:w="2178" w:type="dxa"/>
+          </w:tcPr>
+          <w:p>
+            <w:pPr>
+              <w:rPr>
+                <w:rFonts w:ascii="Times New Roman" w:hAnsi="Times New Roman" w:cs="Times New Roman"/>
+                <w:sz w:val="26"/>
+                <w:szCs w:val="26"/>
+              </w:rPr>
+            </w:pPr>
+            <w:r>
+              <w:rPr>
+                <w:rFonts w:ascii="Times New Roman" w:hAnsi="Times New Roman" w:cs="Times New Roman"/>
+                <w:sz w:val="26"/>
+                <w:szCs w:val="26"/>
+              </w:rPr>
+              <w:t>Billing date from</w:t>
+            </w:r>
+          </w:p>
+        </w:tc>
+        <w:tc>
+          <w:tcPr>
+            <w:tcW w:w="7064" w:type="dxa"/>
+          </w:tcPr>
+          <w:p>
+            <w:pPr>
+              <w:rPr>
+                <w:rFonts w:ascii="Times New Roman" w:hAnsi="Times New Roman" w:cs="Times New Roman"/>
+                <w:sz w:val="26"/>
+                <w:szCs w:val="26"/>
+              </w:rPr>
+            </w:pPr>
+          </w:p>
+        </w:tc>
+      </w:tr>
+      <w:tr>
+        <w:tc>
+          <w:tcPr>
+            <w:tcW w:w="2178" w:type="dxa"/>
+          </w:tcPr>
+          <w:p>
+            <w:pPr>
+              <w:rPr>
+                <w:rFonts w:ascii="Times New Roman" w:hAnsi="Times New Roman" w:cs="Times New Roman"/>
+                <w:sz w:val="26"/>
+                <w:szCs w:val="26"/>
+              </w:rPr>
+            </w:pPr>
+            <w:r>
+              <w:rPr>
+                <w:rFonts w:ascii="Times New Roman" w:hAnsi="Times New Roman" w:cs="Times New Roman"/>
+                <w:sz w:val="26"/>
+                <w:szCs w:val="26"/>
+              </w:rPr>
+              <w:t>Billing date to</w:t>
+            </w:r>
+          </w:p>
+        </w:tc>
+        <w:tc>
+          <w:tcPr>
+            <w:tcW w:w="7064" w:type="dxa"/>
+          </w:tcPr>
+          <w:p>
+            <w:pPr>
+              <w:rPr>
+                <w:rFonts w:ascii="Times New Roman" w:hAnsi="Times New Roman" w:cs="Times New Roman"/>
+                <w:sz w:val="26"/>
+                <w:szCs w:val="26"/>
+              </w:rPr>
+            </w:pPr>
+          </w:p>
+        </w:tc>
+      </w:tr>
+    </w:tbl>
+    <w:p/>
     <w:p>
       <w:pPr>
         <w:numPr>
@@ -11614,6 +14493,7 @@
         <w:rPr>
           <w:noProof/>
         </w:rPr>
+        <w:lastRenderedPageBreak/>
         <w:drawing>
           <wp:inline distT="0" distB="0" distL="0" distR="0" wp14:anchorId="37ACF5DA" wp14:editId="5AD06800">
             <wp:extent cx="5731510" cy="2623185"/>
@@ -11662,7 +14542,7 @@
           <w:szCs w:val="24"/>
         </w:rPr>
       </w:pPr>
-      <w:bookmarkStart w:id="25" w:name="_Toc535249182"/>
+      <w:bookmarkStart w:id="24" w:name="_Toc535249182"/>
       <w:r>
         <w:rPr>
           <w:rFonts w:ascii="Times New Roman" w:hAnsi="Times New Roman" w:cs="Times New Roman"/>
@@ -11782,7 +14662,7 @@
         </w:rPr>
         <w:t xml:space="preserve"> Screen review Caregivers in HHAX responses</w:t>
       </w:r>
-      <w:bookmarkEnd w:id="25"/>
+      <w:bookmarkEnd w:id="24"/>
     </w:p>
     <w:p>
       <w:pPr>
@@ -11803,6 +14683,415 @@
           <w:szCs w:val="26"/>
         </w:rPr>
       </w:pPr>
+    </w:p>
+    <w:tbl>
+      <w:tblPr>
+        <w:tblStyle w:val="TableGrid"/>
+        <w:tblW w:w="0" w:type="auto"/>
+        <w:tblLook w:val="04A0" w:firstRow="1" w:lastRow="0" w:firstColumn="1" w:lastColumn="0" w:noHBand="0" w:noVBand="1"/>
+      </w:tblPr>
+      <w:tblGrid>
+        <w:gridCol w:w="2178"/>
+        <w:gridCol w:w="7064"/>
+      </w:tblGrid>
+      <w:tr>
+        <w:tc>
+          <w:tcPr>
+            <w:tcW w:w="2178" w:type="dxa"/>
+          </w:tcPr>
+          <w:p>
+            <w:pPr>
+              <w:rPr>
+                <w:rFonts w:ascii="Times New Roman" w:hAnsi="Times New Roman" w:cs="Times New Roman"/>
+                <w:sz w:val="26"/>
+                <w:szCs w:val="26"/>
+              </w:rPr>
+            </w:pPr>
+            <w:r>
+              <w:rPr>
+                <w:rFonts w:ascii="Times New Roman" w:hAnsi="Times New Roman" w:cs="Times New Roman"/>
+                <w:sz w:val="26"/>
+                <w:szCs w:val="26"/>
+              </w:rPr>
+              <w:t>Filter</w:t>
+            </w:r>
+          </w:p>
+        </w:tc>
+        <w:tc>
+          <w:tcPr>
+            <w:tcW w:w="7064" w:type="dxa"/>
+          </w:tcPr>
+          <w:p>
+            <w:pPr>
+              <w:rPr>
+                <w:rFonts w:ascii="Times New Roman" w:hAnsi="Times New Roman" w:cs="Times New Roman"/>
+                <w:sz w:val="26"/>
+                <w:szCs w:val="26"/>
+              </w:rPr>
+            </w:pPr>
+            <w:r>
+              <w:rPr>
+                <w:rFonts w:ascii="Times New Roman" w:hAnsi="Times New Roman" w:cs="Times New Roman"/>
+                <w:sz w:val="26"/>
+                <w:szCs w:val="26"/>
+              </w:rPr>
+              <w:t>From</w:t>
+            </w:r>
+          </w:p>
+        </w:tc>
+      </w:tr>
+      <w:tr>
+        <w:tc>
+          <w:tcPr>
+            <w:tcW w:w="2178" w:type="dxa"/>
+          </w:tcPr>
+          <w:p>
+            <w:pPr>
+              <w:rPr>
+                <w:rFonts w:ascii="Times New Roman" w:hAnsi="Times New Roman" w:cs="Times New Roman"/>
+                <w:sz w:val="26"/>
+                <w:szCs w:val="26"/>
+              </w:rPr>
+            </w:pPr>
+            <w:r>
+              <w:rPr>
+                <w:rFonts w:ascii="Times New Roman" w:hAnsi="Times New Roman" w:cs="Times New Roman"/>
+                <w:sz w:val="26"/>
+                <w:szCs w:val="26"/>
+              </w:rPr>
+              <w:t>Jurisdiction</w:t>
+            </w:r>
+          </w:p>
+        </w:tc>
+        <w:tc>
+          <w:tcPr>
+            <w:tcW w:w="7064" w:type="dxa"/>
+          </w:tcPr>
+          <w:p>
+            <w:pPr>
+              <w:rPr>
+                <w:rFonts w:ascii="Times New Roman" w:hAnsi="Times New Roman" w:cs="Times New Roman"/>
+                <w:sz w:val="26"/>
+                <w:szCs w:val="26"/>
+              </w:rPr>
+            </w:pPr>
+            <w:r>
+              <w:rPr>
+                <w:rFonts w:ascii="Times New Roman" w:hAnsi="Times New Roman" w:cs="Times New Roman"/>
+                <w:sz w:val="26"/>
+                <w:szCs w:val="26"/>
+              </w:rPr>
+              <w:t>Distinct JurisdictionID in WarehouseDB/DataImportClient/JurisdictionID.</w:t>
+            </w:r>
+          </w:p>
+        </w:tc>
+      </w:tr>
+      <w:tr>
+        <w:tc>
+          <w:tcPr>
+            <w:tcW w:w="2178" w:type="dxa"/>
+          </w:tcPr>
+          <w:p>
+            <w:pPr>
+              <w:rPr>
+                <w:rFonts w:ascii="Times New Roman" w:hAnsi="Times New Roman" w:cs="Times New Roman"/>
+                <w:sz w:val="26"/>
+                <w:szCs w:val="26"/>
+              </w:rPr>
+            </w:pPr>
+            <w:r>
+              <w:rPr>
+                <w:rFonts w:ascii="Times New Roman" w:hAnsi="Times New Roman" w:cs="Times New Roman"/>
+                <w:sz w:val="26"/>
+                <w:szCs w:val="26"/>
+              </w:rPr>
+              <w:t>Agency</w:t>
+            </w:r>
+          </w:p>
+        </w:tc>
+        <w:tc>
+          <w:tcPr>
+            <w:tcW w:w="7064" w:type="dxa"/>
+          </w:tcPr>
+          <w:p>
+            <w:pPr>
+              <w:rPr>
+                <w:rFonts w:ascii="Times New Roman" w:hAnsi="Times New Roman" w:cs="Times New Roman"/>
+                <w:sz w:val="26"/>
+                <w:szCs w:val="26"/>
+              </w:rPr>
+            </w:pPr>
+            <w:r>
+              <w:rPr>
+                <w:rFonts w:ascii="Times New Roman" w:hAnsi="Times New Roman" w:cs="Times New Roman"/>
+                <w:sz w:val="26"/>
+                <w:szCs w:val="26"/>
+              </w:rPr>
+              <w:t>NHOMEADMIN51/Agency/AgencyName – filtered by AgencyGroupID (selected Warehouse DB)</w:t>
+            </w:r>
+          </w:p>
+        </w:tc>
+      </w:tr>
+      <w:tr>
+        <w:tc>
+          <w:tcPr>
+            <w:tcW w:w="2178" w:type="dxa"/>
+          </w:tcPr>
+          <w:p>
+            <w:pPr>
+              <w:rPr>
+                <w:rFonts w:ascii="Times New Roman" w:hAnsi="Times New Roman" w:cs="Times New Roman"/>
+                <w:sz w:val="26"/>
+                <w:szCs w:val="26"/>
+              </w:rPr>
+            </w:pPr>
+            <w:r>
+              <w:rPr>
+                <w:rFonts w:ascii="Times New Roman" w:hAnsi="Times New Roman" w:cs="Times New Roman"/>
+                <w:sz w:val="26"/>
+                <w:szCs w:val="26"/>
+              </w:rPr>
+              <w:t>C</w:t>
+            </w:r>
+            <w:r>
+              <w:rPr>
+                <w:rFonts w:ascii="Times New Roman" w:hAnsi="Times New Roman" w:cs="Times New Roman"/>
+                <w:sz w:val="26"/>
+                <w:szCs w:val="26"/>
+              </w:rPr>
+              <w:t>aregiver</w:t>
+            </w:r>
+            <w:r>
+              <w:rPr>
+                <w:rFonts w:ascii="Times New Roman" w:hAnsi="Times New Roman" w:cs="Times New Roman"/>
+                <w:sz w:val="26"/>
+                <w:szCs w:val="26"/>
+              </w:rPr>
+              <w:t xml:space="preserve"> first name</w:t>
+            </w:r>
+          </w:p>
+        </w:tc>
+        <w:tc>
+          <w:tcPr>
+            <w:tcW w:w="7064" w:type="dxa"/>
+          </w:tcPr>
+          <w:p>
+            <w:pPr>
+              <w:rPr>
+                <w:rFonts w:ascii="Times New Roman" w:hAnsi="Times New Roman" w:cs="Times New Roman"/>
+                <w:sz w:val="26"/>
+                <w:szCs w:val="26"/>
+              </w:rPr>
+            </w:pPr>
+            <w:r>
+              <w:rPr>
+                <w:rFonts w:ascii="Times New Roman" w:hAnsi="Times New Roman" w:cs="Times New Roman"/>
+                <w:sz w:val="26"/>
+                <w:szCs w:val="26"/>
+              </w:rPr>
+              <w:t>Warehouse DB/DataImportClient/entFirstName</w:t>
+            </w:r>
+          </w:p>
+        </w:tc>
+      </w:tr>
+      <w:tr>
+        <w:tc>
+          <w:tcPr>
+            <w:tcW w:w="2178" w:type="dxa"/>
+          </w:tcPr>
+          <w:p>
+            <w:pPr>
+              <w:rPr>
+                <w:rFonts w:ascii="Times New Roman" w:hAnsi="Times New Roman" w:cs="Times New Roman"/>
+                <w:sz w:val="26"/>
+                <w:szCs w:val="26"/>
+              </w:rPr>
+            </w:pPr>
+            <w:r>
+              <w:rPr>
+                <w:rFonts w:ascii="Times New Roman" w:hAnsi="Times New Roman" w:cs="Times New Roman"/>
+                <w:sz w:val="26"/>
+                <w:szCs w:val="26"/>
+              </w:rPr>
+              <w:t>Caregiver last name</w:t>
+            </w:r>
+          </w:p>
+        </w:tc>
+        <w:tc>
+          <w:tcPr>
+            <w:tcW w:w="7064" w:type="dxa"/>
+          </w:tcPr>
+          <w:p>
+            <w:pPr>
+              <w:rPr>
+                <w:rFonts w:ascii="Times New Roman" w:hAnsi="Times New Roman" w:cs="Times New Roman"/>
+                <w:sz w:val="26"/>
+                <w:szCs w:val="26"/>
+              </w:rPr>
+            </w:pPr>
+            <w:r>
+              <w:rPr>
+                <w:rFonts w:ascii="Times New Roman" w:hAnsi="Times New Roman" w:cs="Times New Roman"/>
+                <w:sz w:val="26"/>
+                <w:szCs w:val="26"/>
+              </w:rPr>
+              <w:t>Warehouse DB/DataImportClient/entLastName</w:t>
+            </w:r>
+          </w:p>
+        </w:tc>
+      </w:tr>
+      <w:tr>
+        <w:tc>
+          <w:tcPr>
+            <w:tcW w:w="2178" w:type="dxa"/>
+          </w:tcPr>
+          <w:p>
+            <w:pPr>
+              <w:rPr>
+                <w:rFonts w:ascii="Times New Roman" w:hAnsi="Times New Roman" w:cs="Times New Roman"/>
+                <w:sz w:val="26"/>
+                <w:szCs w:val="26"/>
+              </w:rPr>
+            </w:pPr>
+            <w:r>
+              <w:rPr>
+                <w:rFonts w:ascii="Times New Roman" w:hAnsi="Times New Roman" w:cs="Times New Roman"/>
+                <w:sz w:val="26"/>
+                <w:szCs w:val="26"/>
+              </w:rPr>
+              <w:t>Caregiver ID</w:t>
+            </w:r>
+          </w:p>
+        </w:tc>
+        <w:tc>
+          <w:tcPr>
+            <w:tcW w:w="7064" w:type="dxa"/>
+          </w:tcPr>
+          <w:p>
+            <w:pPr>
+              <w:rPr>
+                <w:rFonts w:ascii="Times New Roman" w:hAnsi="Times New Roman" w:cs="Times New Roman"/>
+                <w:sz w:val="26"/>
+                <w:szCs w:val="26"/>
+              </w:rPr>
+            </w:pPr>
+            <w:r>
+              <w:rPr>
+                <w:rFonts w:ascii="Times New Roman" w:hAnsi="Times New Roman" w:cs="Times New Roman"/>
+                <w:sz w:val="26"/>
+                <w:szCs w:val="26"/>
+              </w:rPr>
+              <w:t>Warehouse DB/DataImportClient/ClientID</w:t>
+            </w:r>
+          </w:p>
+        </w:tc>
+      </w:tr>
+      <w:tr>
+        <w:tc>
+          <w:tcPr>
+            <w:tcW w:w="2178" w:type="dxa"/>
+          </w:tcPr>
+          <w:p>
+            <w:pPr>
+              <w:rPr>
+                <w:rFonts w:ascii="Times New Roman" w:hAnsi="Times New Roman" w:cs="Times New Roman"/>
+                <w:sz w:val="26"/>
+                <w:szCs w:val="26"/>
+              </w:rPr>
+            </w:pPr>
+            <w:r>
+              <w:rPr>
+                <w:rFonts w:ascii="Times New Roman" w:hAnsi="Times New Roman" w:cs="Times New Roman"/>
+                <w:sz w:val="26"/>
+                <w:szCs w:val="26"/>
+              </w:rPr>
+              <w:t>SSN</w:t>
+            </w:r>
+          </w:p>
+        </w:tc>
+        <w:tc>
+          <w:tcPr>
+            <w:tcW w:w="7064" w:type="dxa"/>
+          </w:tcPr>
+          <w:p>
+            <w:pPr>
+              <w:rPr>
+                <w:rFonts w:ascii="Times New Roman" w:hAnsi="Times New Roman" w:cs="Times New Roman"/>
+                <w:sz w:val="26"/>
+                <w:szCs w:val="26"/>
+              </w:rPr>
+            </w:pPr>
+            <w:r>
+              <w:rPr>
+                <w:rFonts w:ascii="Times New Roman" w:hAnsi="Times New Roman" w:cs="Times New Roman"/>
+                <w:sz w:val="26"/>
+                <w:szCs w:val="26"/>
+              </w:rPr>
+              <w:t>Warehouse DB/Admissions_Types</w:t>
+            </w:r>
+          </w:p>
+        </w:tc>
+      </w:tr>
+      <w:tr>
+        <w:tc>
+          <w:tcPr>
+            <w:tcW w:w="2178" w:type="dxa"/>
+          </w:tcPr>
+          <w:p>
+            <w:pPr>
+              <w:rPr>
+                <w:rFonts w:ascii="Times New Roman" w:hAnsi="Times New Roman" w:cs="Times New Roman"/>
+                <w:sz w:val="26"/>
+                <w:szCs w:val="26"/>
+              </w:rPr>
+            </w:pPr>
+            <w:r>
+              <w:rPr>
+                <w:rFonts w:ascii="Times New Roman" w:hAnsi="Times New Roman" w:cs="Times New Roman"/>
+                <w:sz w:val="26"/>
+                <w:szCs w:val="26"/>
+              </w:rPr>
+              <w:t>Status</w:t>
+            </w:r>
+          </w:p>
+        </w:tc>
+        <w:tc>
+          <w:tcPr>
+            <w:tcW w:w="7064" w:type="dxa"/>
+          </w:tcPr>
+          <w:p>
+            <w:pPr>
+              <w:rPr>
+                <w:rFonts w:ascii="Times New Roman" w:hAnsi="Times New Roman" w:cs="Times New Roman"/>
+                <w:sz w:val="26"/>
+                <w:szCs w:val="26"/>
+              </w:rPr>
+            </w:pPr>
+          </w:p>
+        </w:tc>
+      </w:tr>
+    </w:tbl>
+    <w:p>
+      <w:pPr>
+        <w:pBdr>
+          <w:top w:val="nil"/>
+          <w:left w:val="nil"/>
+          <w:bottom w:val="nil"/>
+          <w:right w:val="nil"/>
+          <w:between w:val="nil"/>
+        </w:pBdr>
+        <w:spacing w:line="360" w:lineRule="auto"/>
+        <w:ind w:left="360"/>
+        <w:jc w:val="both"/>
+        <w:rPr>
+          <w:rFonts w:ascii="Times New Roman" w:hAnsi="Times New Roman" w:cs="Times New Roman"/>
+          <w:color w:val="000000"/>
+          <w:sz w:val="26"/>
+          <w:szCs w:val="26"/>
+        </w:rPr>
+      </w:pPr>
+      <w:bookmarkStart w:id="25" w:name="_GoBack"/>
+      <w:bookmarkEnd w:id="25"/>
     </w:p>
     <w:sectPr>
       <w:footerReference w:type="default" r:id="rId24"/>
@@ -11816,7 +15105,7 @@
 </file>
 
 <file path=word/endnotes.xml><?xml version="1.0" encoding="utf-8"?>
-<w:endnotes xmlns:wpc="http://schemas.microsoft.com/office/word/2010/wordprocessingCanvas" xmlns:cx="http://schemas.microsoft.com/office/drawing/2014/chartex" xmlns:cx1="http://schemas.microsoft.com/office/drawing/2015/9/8/chartex" xmlns:cx2="http://schemas.microsoft.com/office/drawing/2015/10/21/chartex" xmlns:cx3="http://schemas.microsoft.com/office/drawing/2016/5/9/chartex" xmlns:cx4="http://schemas.microsoft.com/office/drawing/2016/5/10/chartex" xmlns:cx5="http://schemas.microsoft.com/office/drawing/2016/5/11/chartex" xmlns:cx6="http://schemas.microsoft.com/office/drawing/2016/5/12/chartex" xmlns:cx7="http://schemas.microsoft.com/office/drawing/2016/5/13/chartex" xmlns:cx8="http://schemas.microsoft.com/office/drawing/2016/5/14/chartex" xmlns:mc="http://schemas.openxmlformats.org/markup-compatibility/2006" xmlns:aink="http://schemas.microsoft.com/office/drawing/2016/ink" xmlns:am3d="http://schemas.microsoft.com/office/drawing/2017/model3d" xmlns:o="urn:schemas-microsoft-com:office:office" xmlns:r="http://schemas.openxmlformats.org/officeDocument/2006/relationships" xmlns:m="http://schemas.openxmlformats.org/officeDocument/2006/math" xmlns:v="urn:schemas-microsoft-com:vml" xmlns:wp14="http://schemas.microsoft.com/office/word/2010/wordprocessingDrawing" xmlns:wp="http://schemas.openxmlformats.org/drawingml/2006/wordprocessingDrawing" xmlns:w10="urn:schemas-microsoft-com:office:word" xmlns:w="http://schemas.openxmlformats.org/wordprocessingml/2006/main" xmlns:w14="http://schemas.microsoft.com/office/word/2010/wordml" xmlns:w15="http://schemas.microsoft.com/office/word/2012/wordml" xmlns:w16cid="http://schemas.microsoft.com/office/word/2016/wordml/cid" xmlns:w16se="http://schemas.microsoft.com/office/word/2015/wordml/symex" xmlns:wpg="http://schemas.microsoft.com/office/word/2010/wordprocessingGroup" xmlns:wpi="http://schemas.microsoft.com/office/word/2010/wordprocessingInk" xmlns:wne="http://schemas.microsoft.com/office/word/2006/wordml" xmlns:wps="http://schemas.microsoft.com/office/word/2010/wordprocessingShape" mc:Ignorable="w14 w15 w16se w16cid wp14">
+<w:endnotes xmlns:wpc="http://schemas.microsoft.com/office/word/2010/wordprocessingCanvas" xmlns:cx="http://schemas.microsoft.com/office/drawing/2014/chartex" xmlns:cx1="http://schemas.microsoft.com/office/drawing/2015/9/8/chartex" xmlns:mc="http://schemas.openxmlformats.org/markup-compatibility/2006" xmlns:o="urn:schemas-microsoft-com:office:office" xmlns:r="http://schemas.openxmlformats.org/officeDocument/2006/relationships" xmlns:m="http://schemas.openxmlformats.org/officeDocument/2006/math" xmlns:v="urn:schemas-microsoft-com:vml" xmlns:wp14="http://schemas.microsoft.com/office/word/2010/wordprocessingDrawing" xmlns:wp="http://schemas.openxmlformats.org/drawingml/2006/wordprocessingDrawing" xmlns:w10="urn:schemas-microsoft-com:office:word" xmlns:w="http://schemas.openxmlformats.org/wordprocessingml/2006/main" xmlns:w14="http://schemas.microsoft.com/office/word/2010/wordml" xmlns:w15="http://schemas.microsoft.com/office/word/2012/wordml" xmlns:w16se="http://schemas.microsoft.com/office/word/2015/wordml/symex" xmlns:wpg="http://schemas.microsoft.com/office/word/2010/wordprocessingGroup" xmlns:wpi="http://schemas.microsoft.com/office/word/2010/wordprocessingInk" xmlns:wne="http://schemas.microsoft.com/office/word/2006/wordml" xmlns:wps="http://schemas.microsoft.com/office/word/2010/wordprocessingShape" mc:Ignorable="w14 w15 w16se wp14">
   <w:endnote w:type="separator" w:id="-1">
     <w:p>
       <w:pPr>
@@ -11841,7 +15130,7 @@
 </file>
 
 <file path=word/footer1.xml><?xml version="1.0" encoding="utf-8"?>
-<w:ftr xmlns:wpc="http://schemas.microsoft.com/office/word/2010/wordprocessingCanvas" xmlns:cx="http://schemas.microsoft.com/office/drawing/2014/chartex" xmlns:cx1="http://schemas.microsoft.com/office/drawing/2015/9/8/chartex" xmlns:cx2="http://schemas.microsoft.com/office/drawing/2015/10/21/chartex" xmlns:cx3="http://schemas.microsoft.com/office/drawing/2016/5/9/chartex" xmlns:cx4="http://schemas.microsoft.com/office/drawing/2016/5/10/chartex" xmlns:cx5="http://schemas.microsoft.com/office/drawing/2016/5/11/chartex" xmlns:cx6="http://schemas.microsoft.com/office/drawing/2016/5/12/chartex" xmlns:cx7="http://schemas.microsoft.com/office/drawing/2016/5/13/chartex" xmlns:cx8="http://schemas.microsoft.com/office/drawing/2016/5/14/chartex" xmlns:mc="http://schemas.openxmlformats.org/markup-compatibility/2006" xmlns:aink="http://schemas.microsoft.com/office/drawing/2016/ink" xmlns:am3d="http://schemas.microsoft.com/office/drawing/2017/model3d" xmlns:o="urn:schemas-microsoft-com:office:office" xmlns:r="http://schemas.openxmlformats.org/officeDocument/2006/relationships" xmlns:m="http://schemas.openxmlformats.org/officeDocument/2006/math" xmlns:v="urn:schemas-microsoft-com:vml" xmlns:wp14="http://schemas.microsoft.com/office/word/2010/wordprocessingDrawing" xmlns:wp="http://schemas.openxmlformats.org/drawingml/2006/wordprocessingDrawing" xmlns:w10="urn:schemas-microsoft-com:office:word" xmlns:w="http://schemas.openxmlformats.org/wordprocessingml/2006/main" xmlns:w14="http://schemas.microsoft.com/office/word/2010/wordml" xmlns:w15="http://schemas.microsoft.com/office/word/2012/wordml" xmlns:w16cid="http://schemas.microsoft.com/office/word/2016/wordml/cid" xmlns:w16se="http://schemas.microsoft.com/office/word/2015/wordml/symex" xmlns:wpg="http://schemas.microsoft.com/office/word/2010/wordprocessingGroup" xmlns:wpi="http://schemas.microsoft.com/office/word/2010/wordprocessingInk" xmlns:wne="http://schemas.microsoft.com/office/word/2006/wordml" xmlns:wps="http://schemas.microsoft.com/office/word/2010/wordprocessingShape" mc:Ignorable="w14 w15 w16se w16cid wp14">
+<w:ftr xmlns:wpc="http://schemas.microsoft.com/office/word/2010/wordprocessingCanvas" xmlns:cx="http://schemas.microsoft.com/office/drawing/2014/chartex" xmlns:cx1="http://schemas.microsoft.com/office/drawing/2015/9/8/chartex" xmlns:mc="http://schemas.openxmlformats.org/markup-compatibility/2006" xmlns:o="urn:schemas-microsoft-com:office:office" xmlns:r="http://schemas.openxmlformats.org/officeDocument/2006/relationships" xmlns:m="http://schemas.openxmlformats.org/officeDocument/2006/math" xmlns:v="urn:schemas-microsoft-com:vml" xmlns:wp14="http://schemas.microsoft.com/office/word/2010/wordprocessingDrawing" xmlns:wp="http://schemas.openxmlformats.org/drawingml/2006/wordprocessingDrawing" xmlns:w10="urn:schemas-microsoft-com:office:word" xmlns:w="http://schemas.openxmlformats.org/wordprocessingml/2006/main" xmlns:w14="http://schemas.microsoft.com/office/word/2010/wordml" xmlns:w15="http://schemas.microsoft.com/office/word/2012/wordml" xmlns:w16se="http://schemas.microsoft.com/office/word/2015/wordml/symex" xmlns:wpg="http://schemas.microsoft.com/office/word/2010/wordprocessingGroup" xmlns:wpi="http://schemas.microsoft.com/office/word/2010/wordprocessingInk" xmlns:wne="http://schemas.microsoft.com/office/word/2006/wordml" xmlns:wps="http://schemas.microsoft.com/office/word/2010/wordprocessingShape" mc:Ignorable="w14 w15 w16se wp14">
   <w:p>
     <w:pPr>
       <w:pBdr>
@@ -11908,7 +15197,7 @@
         <w:sz w:val="24"/>
         <w:szCs w:val="24"/>
       </w:rPr>
-      <w:t>1</w:t>
+      <w:t>20</w:t>
     </w:r>
     <w:r>
       <w:rPr>
@@ -11943,7 +15232,7 @@
 </file>
 
 <file path=word/footnotes.xml><?xml version="1.0" encoding="utf-8"?>
-<w:footnotes xmlns:wpc="http://schemas.microsoft.com/office/word/2010/wordprocessingCanvas" xmlns:cx="http://schemas.microsoft.com/office/drawing/2014/chartex" xmlns:cx1="http://schemas.microsoft.com/office/drawing/2015/9/8/chartex" xmlns:cx2="http://schemas.microsoft.com/office/drawing/2015/10/21/chartex" xmlns:cx3="http://schemas.microsoft.com/office/drawing/2016/5/9/chartex" xmlns:cx4="http://schemas.microsoft.com/office/drawing/2016/5/10/chartex" xmlns:cx5="http://schemas.microsoft.com/office/drawing/2016/5/11/chartex" xmlns:cx6="http://schemas.microsoft.com/office/drawing/2016/5/12/chartex" xmlns:cx7="http://schemas.microsoft.com/office/drawing/2016/5/13/chartex" xmlns:cx8="http://schemas.microsoft.com/office/drawing/2016/5/14/chartex" xmlns:mc="http://schemas.openxmlformats.org/markup-compatibility/2006" xmlns:aink="http://schemas.microsoft.com/office/drawing/2016/ink" xmlns:am3d="http://schemas.microsoft.com/office/drawing/2017/model3d" xmlns:o="urn:schemas-microsoft-com:office:office" xmlns:r="http://schemas.openxmlformats.org/officeDocument/2006/relationships" xmlns:m="http://schemas.openxmlformats.org/officeDocument/2006/math" xmlns:v="urn:schemas-microsoft-com:vml" xmlns:wp14="http://schemas.microsoft.com/office/word/2010/wordprocessingDrawing" xmlns:wp="http://schemas.openxmlformats.org/drawingml/2006/wordprocessingDrawing" xmlns:w10="urn:schemas-microsoft-com:office:word" xmlns:w="http://schemas.openxmlformats.org/wordprocessingml/2006/main" xmlns:w14="http://schemas.microsoft.com/office/word/2010/wordml" xmlns:w15="http://schemas.microsoft.com/office/word/2012/wordml" xmlns:w16cid="http://schemas.microsoft.com/office/word/2016/wordml/cid" xmlns:w16se="http://schemas.microsoft.com/office/word/2015/wordml/symex" xmlns:wpg="http://schemas.microsoft.com/office/word/2010/wordprocessingGroup" xmlns:wpi="http://schemas.microsoft.com/office/word/2010/wordprocessingInk" xmlns:wne="http://schemas.microsoft.com/office/word/2006/wordml" xmlns:wps="http://schemas.microsoft.com/office/word/2010/wordprocessingShape" mc:Ignorable="w14 w15 w16se w16cid wp14">
+<w:footnotes xmlns:wpc="http://schemas.microsoft.com/office/word/2010/wordprocessingCanvas" xmlns:cx="http://schemas.microsoft.com/office/drawing/2014/chartex" xmlns:cx1="http://schemas.microsoft.com/office/drawing/2015/9/8/chartex" xmlns:mc="http://schemas.openxmlformats.org/markup-compatibility/2006" xmlns:o="urn:schemas-microsoft-com:office:office" xmlns:r="http://schemas.openxmlformats.org/officeDocument/2006/relationships" xmlns:m="http://schemas.openxmlformats.org/officeDocument/2006/math" xmlns:v="urn:schemas-microsoft-com:vml" xmlns:wp14="http://schemas.microsoft.com/office/word/2010/wordprocessingDrawing" xmlns:wp="http://schemas.openxmlformats.org/drawingml/2006/wordprocessingDrawing" xmlns:w10="urn:schemas-microsoft-com:office:word" xmlns:w="http://schemas.openxmlformats.org/wordprocessingml/2006/main" xmlns:w14="http://schemas.microsoft.com/office/word/2010/wordml" xmlns:w15="http://schemas.microsoft.com/office/word/2012/wordml" xmlns:w16se="http://schemas.microsoft.com/office/word/2015/wordml/symex" xmlns:wpg="http://schemas.microsoft.com/office/word/2010/wordprocessingGroup" xmlns:wpi="http://schemas.microsoft.com/office/word/2010/wordprocessingInk" xmlns:wne="http://schemas.microsoft.com/office/word/2006/wordml" xmlns:wps="http://schemas.microsoft.com/office/word/2010/wordprocessingShape" mc:Ignorable="w14 w15 w16se wp14">
   <w:footnote w:type="separator" w:id="-1">
     <w:p>
       <w:pPr>
@@ -11968,7 +15257,7 @@
 </file>
 
 <file path=word/numbering.xml><?xml version="1.0" encoding="utf-8"?>
-<w:numbering xmlns:wpc="http://schemas.microsoft.com/office/word/2010/wordprocessingCanvas" xmlns:cx="http://schemas.microsoft.com/office/drawing/2014/chartex" xmlns:cx1="http://schemas.microsoft.com/office/drawing/2015/9/8/chartex" xmlns:cx2="http://schemas.microsoft.com/office/drawing/2015/10/21/chartex" xmlns:cx3="http://schemas.microsoft.com/office/drawing/2016/5/9/chartex" xmlns:cx4="http://schemas.microsoft.com/office/drawing/2016/5/10/chartex" xmlns:cx5="http://schemas.microsoft.com/office/drawing/2016/5/11/chartex" xmlns:cx6="http://schemas.microsoft.com/office/drawing/2016/5/12/chartex" xmlns:cx7="http://schemas.microsoft.com/office/drawing/2016/5/13/chartex" xmlns:cx8="http://schemas.microsoft.com/office/drawing/2016/5/14/chartex" xmlns:mc="http://schemas.openxmlformats.org/markup-compatibility/2006" xmlns:aink="http://schemas.microsoft.com/office/drawing/2016/ink" xmlns:am3d="http://schemas.microsoft.com/office/drawing/2017/model3d" xmlns:o="urn:schemas-microsoft-com:office:office" xmlns:r="http://schemas.openxmlformats.org/officeDocument/2006/relationships" xmlns:m="http://schemas.openxmlformats.org/officeDocument/2006/math" xmlns:v="urn:schemas-microsoft-com:vml" xmlns:wp14="http://schemas.microsoft.com/office/word/2010/wordprocessingDrawing" xmlns:wp="http://schemas.openxmlformats.org/drawingml/2006/wordprocessingDrawing" xmlns:w10="urn:schemas-microsoft-com:office:word" xmlns:w="http://schemas.openxmlformats.org/wordprocessingml/2006/main" xmlns:w14="http://schemas.microsoft.com/office/word/2010/wordml" xmlns:w15="http://schemas.microsoft.com/office/word/2012/wordml" xmlns:w16cid="http://schemas.microsoft.com/office/word/2016/wordml/cid" xmlns:w16se="http://schemas.microsoft.com/office/word/2015/wordml/symex" xmlns:wpg="http://schemas.microsoft.com/office/word/2010/wordprocessingGroup" xmlns:wpi="http://schemas.microsoft.com/office/word/2010/wordprocessingInk" xmlns:wne="http://schemas.microsoft.com/office/word/2006/wordml" xmlns:wps="http://schemas.microsoft.com/office/word/2010/wordprocessingShape" mc:Ignorable="w14 w15 w16se w16cid wp14">
+<w:numbering xmlns:wpc="http://schemas.microsoft.com/office/word/2010/wordprocessingCanvas" xmlns:cx="http://schemas.microsoft.com/office/drawing/2014/chartex" xmlns:cx1="http://schemas.microsoft.com/office/drawing/2015/9/8/chartex" xmlns:mc="http://schemas.openxmlformats.org/markup-compatibility/2006" xmlns:o="urn:schemas-microsoft-com:office:office" xmlns:r="http://schemas.openxmlformats.org/officeDocument/2006/relationships" xmlns:m="http://schemas.openxmlformats.org/officeDocument/2006/math" xmlns:v="urn:schemas-microsoft-com:vml" xmlns:wp14="http://schemas.microsoft.com/office/word/2010/wordprocessingDrawing" xmlns:wp="http://schemas.openxmlformats.org/drawingml/2006/wordprocessingDrawing" xmlns:w10="urn:schemas-microsoft-com:office:word" xmlns:w="http://schemas.openxmlformats.org/wordprocessingml/2006/main" xmlns:w14="http://schemas.microsoft.com/office/word/2010/wordml" xmlns:w15="http://schemas.microsoft.com/office/word/2012/wordml" xmlns:w16se="http://schemas.microsoft.com/office/word/2015/wordml/symex" xmlns:wpg="http://schemas.microsoft.com/office/word/2010/wordprocessingGroup" xmlns:wpi="http://schemas.microsoft.com/office/word/2010/wordprocessingInk" xmlns:wne="http://schemas.microsoft.com/office/word/2006/wordml" xmlns:wps="http://schemas.microsoft.com/office/word/2010/wordprocessingShape" mc:Ignorable="w14 w15 w16se wp14">
   <w:abstractNum w:abstractNumId="0" w15:restartNumberingAfterBreak="0">
     <w:nsid w:val="079D40A1"/>
     <w:multiLevelType w:val="multilevel"/>
@@ -14829,7 +18118,7 @@
 </file>
 
 <file path=word/styles.xml><?xml version="1.0" encoding="utf-8"?>
-<w:styles xmlns:mc="http://schemas.openxmlformats.org/markup-compatibility/2006" xmlns:r="http://schemas.openxmlformats.org/officeDocument/2006/relationships" xmlns:w="http://schemas.openxmlformats.org/wordprocessingml/2006/main" xmlns:w14="http://schemas.microsoft.com/office/word/2010/wordml" xmlns:w15="http://schemas.microsoft.com/office/word/2012/wordml" xmlns:w16cid="http://schemas.microsoft.com/office/word/2016/wordml/cid" xmlns:w16se="http://schemas.microsoft.com/office/word/2015/wordml/symex" mc:Ignorable="w14 w15 w16se w16cid">
+<w:styles xmlns:mc="http://schemas.openxmlformats.org/markup-compatibility/2006" xmlns:r="http://schemas.openxmlformats.org/officeDocument/2006/relationships" xmlns:w="http://schemas.openxmlformats.org/wordprocessingml/2006/main" xmlns:w14="http://schemas.microsoft.com/office/word/2010/wordml" xmlns:w15="http://schemas.microsoft.com/office/word/2012/wordml" xmlns:w16se="http://schemas.microsoft.com/office/word/2015/wordml/symex" mc:Ignorable="w14 w15 w16se">
   <w:docDefaults>
     <w:rPrDefault>
       <w:rPr>
@@ -14845,7 +18134,7 @@
       </w:pPr>
     </w:pPrDefault>
   </w:docDefaults>
-  <w:latentStyles w:defLockedState="0" w:defUIPriority="99" w:defSemiHidden="0" w:defUnhideWhenUsed="0" w:defQFormat="0" w:count="375">
+  <w:latentStyles w:defLockedState="0" w:defUIPriority="99" w:defSemiHidden="0" w:defUnhideWhenUsed="0" w:defQFormat="0" w:count="371">
     <w:lsdException w:name="Normal" w:uiPriority="0" w:qFormat="1"/>
     <w:lsdException w:name="heading 1" w:uiPriority="9" w:qFormat="1"/>
     <w:lsdException w:name="heading 2" w:semiHidden="1" w:uiPriority="9" w:unhideWhenUsed="1" w:qFormat="1"/>
@@ -15217,10 +18506,6 @@
     <w:lsdException w:name="List Table 5 Dark Accent 6" w:uiPriority="50"/>
     <w:lsdException w:name="List Table 6 Colorful Accent 6" w:uiPriority="51"/>
     <w:lsdException w:name="List Table 7 Colorful Accent 6" w:uiPriority="52"/>
-    <w:lsdException w:name="Mention" w:semiHidden="1" w:unhideWhenUsed="1"/>
-    <w:lsdException w:name="Smart Hyperlink" w:semiHidden="1" w:unhideWhenUsed="1"/>
-    <w:lsdException w:name="Hashtag" w:semiHidden="1" w:unhideWhenUsed="1"/>
-    <w:lsdException w:name="Unresolved Mention" w:semiHidden="1" w:unhideWhenUsed="1"/>
   </w:latentStyles>
   <w:style w:type="paragraph" w:default="1" w:styleId="Normal">
     <w:name w:val="Normal"/>
@@ -15837,7 +19122,7 @@
 </file>
 
 <file path=customXml/itemProps1.xml><?xml version="1.0" encoding="utf-8"?>
-<ds:datastoreItem xmlns:ds="http://schemas.openxmlformats.org/officeDocument/2006/customXml" ds:itemID="{B6026CD0-E129-4079-B94C-FC4081D1DC58}">
+<ds:datastoreItem xmlns:ds="http://schemas.openxmlformats.org/officeDocument/2006/customXml" ds:itemID="{7E4201A6-7DB8-4A68-8BDA-837F6976EC94}">
   <ds:schemaRefs>
     <ds:schemaRef ds:uri="http://schemas.openxmlformats.org/officeDocument/2006/bibliography"/>
   </ds:schemaRefs>

</xml_diff>